<commit_message>
Updatte TP Biochimie A1-A2-A3, reste à implémenter les données dans 1 et 2, 3 et 4 en cours de rédaction ~ Guillaume Gégo 5h54
</commit_message>
<xml_diff>
--- a/Rapports/TP-Biochimie-BAB2-Q1-Atelier1-Protéines.docx
+++ b/Rapports/TP-Biochimie-BAB2-Q1-Atelier1-Protéines.docx
@@ -295,7 +295,7 @@
         </w:numPr>
       </w:pPr>
       <w:r>
-        <w:t xml:space="preserve">Les liasons ioniques</w:t>
+        <w:t xml:space="preserve">Les liaisons ioniques</w:t>
       </w:r>
       <w:r>
         <w:t xml:space="preserve"> </w:t>
@@ -336,7 +336,7 @@
         <w:t xml:space="preserve"> </w:t>
       </w:r>
       <w:r>
-        <w:t xml:space="preserve">majeures:</w:t>
+        <w:t xml:space="preserve">majeurs:</w:t>
       </w:r>
     </w:p>
     <w:p>
@@ -348,7 +348,16 @@
         </w:numPr>
       </w:pPr>
       <w:r>
-        <w:t xml:space="preserve">Présence de structures particulières: cavités centrales (hémoglobine)</w:t>
+        <w:rPr>
+          <w:b/>
+        </w:rPr>
+        <w:t xml:space="preserve">Présence de structures particulières:</w:t>
+      </w:r>
+      <w:r>
+        <w:t xml:space="preserve"> </w:t>
+      </w:r>
+      <w:r>
+        <w:t xml:space="preserve">cavités centrales (hémoglobine). Ces structures ont une forte relation stuture-fonction et servent souvent à clusteriser un élément.</w:t>
       </w:r>
     </w:p>
     <w:p>
@@ -360,15 +369,24 @@
         </w:numPr>
       </w:pPr>
       <w:r>
-        <w:t xml:space="preserve">Phénomène de coopérativité: les sous-unités interagissent entre elle de telle sorte que la modification conformationnel de l’une d’entre elles engendre l’augmentation de l’efficacité des autres sous-unités. Si une protéine a une structure quaternaire (plus d’une sous-unité) et présente des propriétés de coopérativité, elle est dite</w:t>
-      </w:r>
-      <w:r>
-        <w:t xml:space="preserve"> </w:t>
-      </w:r>
-      <w:r>
         <w:rPr>
           <w:b/>
         </w:rPr>
+        <w:t xml:space="preserve">Phénomène de coopérativité:</w:t>
+      </w:r>
+      <w:r>
+        <w:t xml:space="preserve"> </w:t>
+      </w:r>
+      <w:r>
+        <w:t xml:space="preserve">les sous-unités interagissent entre elles de telle sorte que la modification conformationnel de l’une d’entre elles engendre l’augmentation de l’efficacité des autres sous-unités. Si une protéine a une structure quaternaire (plus d’une sous-unité) et présente des propriétés de coopérativité, elle est dite</w:t>
+      </w:r>
+      <w:r>
+        <w:t xml:space="preserve"> </w:t>
+      </w:r>
+      <w:r>
+        <w:rPr>
+          <w:b/>
+        </w:rPr>
         <w:t xml:space="preserve">allostérique</w:t>
       </w:r>
       <w:r>
@@ -390,7 +408,7 @@
         <w:pStyle w:val="FirstParagraph"/>
       </w:pPr>
       <w:r>
-        <w:t xml:space="preserve">Toutes ses structures sont stabilisées par des liasons de forte et de faible énergie. Il est bien évidemment possible de</w:t>
+        <w:t xml:space="preserve">Toutes ces structures sont stabilisées par des liasons de forte et de faible énergie. Il est bien évidemment possible de</w:t>
       </w:r>
       <w:r>
         <w:t xml:space="preserve"> </w:t>
@@ -417,7 +435,7 @@
         </w:numPr>
       </w:pPr>
       <w:r>
-        <w:t xml:space="preserve">Chaleur (ex: coagulation de l’albumine du blanc d’oeuf).</w:t>
+        <w:t xml:space="preserve">Chaleur (ex: coagulation de l’albumine du blanc d’oeuf). Vu que la structure d’une molécule est basée sur les interaction énergétiques de faible et de forte énergies, l’apport d’énergie au système va dérégler ce système de stabilisation énergétique et perturber les liens, ce qui engendrera la dénaturation de la protéine.</w:t>
       </w:r>
     </w:p>
     <w:p>
@@ -441,7 +459,7 @@
         </w:numPr>
       </w:pPr>
       <w:r>
-        <w:t xml:space="preserve">Variations de pH.</w:t>
+        <w:t xml:space="preserve">Solution d’urée ou de sels de guanidine: Perturbe les liens hydrogènes. En effet, l’urée et la guanidine sont des chaotropes qui dénaturent la structure tertiaire des protéines en interagissant avec interaction de faible énerie. Dans ce cas-ci, l’urée est un agent rupteur de liaisons hydrogènes par excellence à cause de sa grande tendance à former des liens hydrogènes (6: 2N et 1O) (ce qui perturbe les liens hydrogènes stabilisant la protéine).</w:t>
       </w:r>
     </w:p>
     <w:p>
@@ -453,7 +471,7 @@
         </w:numPr>
       </w:pPr>
       <w:r>
-        <w:t xml:space="preserve">Détergents.</w:t>
+        <w:t xml:space="preserve">Variations de pH.</w:t>
       </w:r>
     </w:p>
     <w:p>
@@ -465,7 +483,7 @@
         </w:numPr>
       </w:pPr>
       <w:r>
-        <w:t xml:space="preserve">Solvants organiques.</w:t>
+        <w:t xml:space="preserve">Détergents: perturbent les interaction hydrophobes.</w:t>
       </w:r>
     </w:p>
     <w:p>
@@ -477,7 +495,7 @@
         </w:numPr>
       </w:pPr>
       <w:r>
-        <w:t xml:space="preserve">Solution d’urée ou de guanidine.</w:t>
+        <w:t xml:space="preserve">Solvants organiques.</w:t>
       </w:r>
     </w:p>
     <w:p>
@@ -613,7 +631,7 @@
         <w:t xml:space="preserve"> </w:t>
       </w:r>
       <w:r>
-        <w:t xml:space="preserve">(phase stationnaire), constamment hydraté par une solution de NaCl 0.9% (9g de NaCl pour 1L d’eau ≃ solution physiologique). Par élution des 3 protéines à travers deux types de Sephadex, nous pourrons les différencier selon leur taille grâce à leur vitesse de progression à travers le Sephadex mais aussi selon leur volume nécessaire pour être éluées.</w:t>
+        <w:t xml:space="preserve">(phase stationnaire), constamment hydraté par une solution de NaCl 0.9% (9g de NaCl pour 1L d’eau ≃ solution physiologique). Par élution des 3 protéines à travers deux types de Sephadex, nous pourrons les différencier selon leur taille grâce à leur vitesse de progression à travers les Sephadex mais aussi selon leur volume nécessaire pour être éluées.</w:t>
       </w:r>
     </w:p>
     <w:p>
@@ -629,11 +647,30 @@
         </w:rPr>
         <w:t xml:space="preserve">La séparation de protéines par spectrophotométrie:</w:t>
       </w:r>
-      <w:r>
-        <w:t xml:space="preserve"> </w:t>
-      </w:r>
-      <w:r>
-        <w:t xml:space="preserve">cette partie se base dans un premier temps sur l’absorption du rayonnement UV par les protéines (280 nm pour les aa aromatiques et 230 nm pour les lien peptidiques) et dans un second temps sur la fixation non covalente de bleu de Coomassie (</w:t>
+    </w:p>
+    <w:p>
+      <w:pPr>
+        <w:numPr>
+          <w:numId w:val="1006"/>
+          <w:ilvl w:val="1"/>
+        </w:numPr>
+      </w:pPr>
+      <w:r>
+        <w:t xml:space="preserve">Dans un premier temps, nous analiserons l’absorption du rayonnement UV par les protéines (280 nm pour les aa aromatiques et 230 nm pour les lien peptidiques).La mesure d’absorption UV du BSA permettra de vérifier sa concentration protéique exacte (à l’aide de Beer-Lambert), et la suite de l’expérience permettra de confirmer que le pic d’absorption aux UV de protéines du blanc d’oeuf est bien de 280 nm par la mesure des différentes solutions diluées (10X, 100X, 500X, 1000X).</w:t>
+      </w:r>
+    </w:p>
+    <w:p>
+      <w:pPr>
+        <w:numPr>
+          <w:numId w:val="1006"/>
+          <w:ilvl w:val="1"/>
+        </w:numPr>
+      </w:pPr>
+      <w:r>
+        <w:t xml:space="preserve">Dans un second temps, nous nous pencherons sur la fixation non covalente de bleu de Coomassie (solution de Bradford), dont</w:t>
+      </w:r>
+      <w:r>
+        <w:t xml:space="preserve"> </w:t>
       </w:r>
       <w:r>
         <w:t xml:space="preserve">“</w:t>
@@ -645,129 +682,32 @@
         <w:t xml:space="preserve">”</w:t>
       </w:r>
       <w:r>
-        <w:t xml:space="preserve"> </w:t>
-      </w:r>
-      <w:r>
-        <w:rPr>
-          <w:i/>
-        </w:rPr>
-        <w:t xml:space="preserve">- c.f. dia 13 Travaux pratiques de biochimie 2020-2021 par L. Colignon</w:t>
-      </w:r>
-      <w:r>
-        <w:t xml:space="preserve">). La première expérience permettra de confirmer que le pic d’absorption aux UV de protéines du blanc d’oeuf est bien de 280 nm, et la seconde permettra de déterminer la concentration en protéines dans le blanc d’oeuf.</w:t>
+        <w:rPr>
+          <w:rStyle w:val="FootnoteReference"/>
+        </w:rPr>
+        <w:footnoteReference w:id="29"/>
+      </w:r>
+      <w:r>
+        <w:t xml:space="preserve">, ce qui nous permettra de calculer la concentration en protéines du blanc d’oeuf à partir d’une droite d’étalonnage au BSA préalablement établie.</w:t>
       </w:r>
     </w:p>
     <w:p>
       <w:pPr>
         <w:pStyle w:val="Heading3"/>
       </w:pPr>
-      <w:bookmarkStart w:id="29" w:name="matériel"/>
+      <w:bookmarkStart w:id="30" w:name="matériel"/>
       <w:r>
         <w:t xml:space="preserve">Matériel</w:t>
       </w:r>
-      <w:bookmarkEnd w:id="29"/>
+      <w:bookmarkEnd w:id="30"/>
     </w:p>
     <w:p>
       <w:pPr>
         <w:pStyle w:val="Heading4"/>
       </w:pPr>
-      <w:bookmarkStart w:id="30" w:name="X1d402cc556eca794c2ee04affc8ebc4a01cba4c"/>
+      <w:bookmarkStart w:id="31" w:name="X1d402cc556eca794c2ee04affc8ebc4a01cba4c"/>
       <w:r>
         <w:t xml:space="preserve">Séparation de protéines par colonne de chromatographie</w:t>
-      </w:r>
-      <w:bookmarkEnd w:id="30"/>
-    </w:p>
-    <w:p>
-      <w:pPr>
-        <w:pStyle w:val="Compact"/>
-        <w:numPr>
-          <w:numId w:val="1006"/>
-          <w:ilvl w:val="0"/>
-        </w:numPr>
-      </w:pPr>
-      <w:r>
-        <w:t xml:space="preserve">NaCl 0.9% (1L).</w:t>
-      </w:r>
-    </w:p>
-    <w:p>
-      <w:pPr>
-        <w:pStyle w:val="Compact"/>
-        <w:numPr>
-          <w:numId w:val="1006"/>
-          <w:ilvl w:val="0"/>
-        </w:numPr>
-      </w:pPr>
-      <w:r>
-        <w:t xml:space="preserve">Sephadex G50 et G100.</w:t>
-      </w:r>
-    </w:p>
-    <w:p>
-      <w:pPr>
-        <w:pStyle w:val="Compact"/>
-        <w:numPr>
-          <w:numId w:val="1006"/>
-          <w:ilvl w:val="0"/>
-        </w:numPr>
-      </w:pPr>
-      <w:r>
-        <w:t xml:space="preserve">Blue dextran 2000 (2000 000Da) 2mg/ml (100ml).</w:t>
-      </w:r>
-    </w:p>
-    <w:p>
-      <w:pPr>
-        <w:pStyle w:val="Compact"/>
-        <w:numPr>
-          <w:numId w:val="1006"/>
-          <w:ilvl w:val="0"/>
-        </w:numPr>
-      </w:pPr>
-      <w:r>
-        <w:t xml:space="preserve">Hémoglobine (65 000 Da) 5mg/ml (100ml).</w:t>
-      </w:r>
-    </w:p>
-    <w:p>
-      <w:pPr>
-        <w:pStyle w:val="Compact"/>
-        <w:numPr>
-          <w:numId w:val="1006"/>
-          <w:ilvl w:val="0"/>
-        </w:numPr>
-      </w:pPr>
-      <w:r>
-        <w:t xml:space="preserve">Ferrycianide de potassium (329 Da) 2mg/ml (100ml).</w:t>
-      </w:r>
-    </w:p>
-    <w:p>
-      <w:pPr>
-        <w:pStyle w:val="Compact"/>
-        <w:numPr>
-          <w:numId w:val="1006"/>
-          <w:ilvl w:val="0"/>
-        </w:numPr>
-      </w:pPr>
-      <w:r>
-        <w:t xml:space="preserve">Verres à pied et béchers.</w:t>
-      </w:r>
-    </w:p>
-    <w:p>
-      <w:pPr>
-        <w:pStyle w:val="Compact"/>
-        <w:numPr>
-          <w:numId w:val="1006"/>
-          <w:ilvl w:val="0"/>
-        </w:numPr>
-      </w:pPr>
-      <w:r>
-        <w:t xml:space="preserve">Colonne de chromatographie (2), ouate, bouchon, tuyau, pipette pasteur.</w:t>
-      </w:r>
-    </w:p>
-    <w:p>
-      <w:pPr>
-        <w:pStyle w:val="Heading4"/>
-      </w:pPr>
-      <w:bookmarkStart w:id="31" w:name="X381cb585a4a2ca43c69c0d1c8a551236f81ccfc"/>
-      <w:r>
-        <w:t xml:space="preserve">Séparation de protéines par spectrophotométrie</w:t>
       </w:r>
       <w:bookmarkEnd w:id="31"/>
     </w:p>
@@ -780,7 +720,7 @@
         </w:numPr>
       </w:pPr>
       <w:r>
-        <w:t xml:space="preserve">BSA 1g/l</w:t>
+        <w:t xml:space="preserve">NaCl 0.9% (1L): phase liquide.</w:t>
       </w:r>
     </w:p>
     <w:p>
@@ -792,7 +732,7 @@
         </w:numPr>
       </w:pPr>
       <w:r>
-        <w:t xml:space="preserve">Blanc d’œufs (différentes dilutions : 10X, 100X, 500X, 1000X)</w:t>
+        <w:t xml:space="preserve">Sephadex G50 et G100: phase solide.</w:t>
       </w:r>
     </w:p>
     <w:p>
@@ -804,7 +744,43 @@
         </w:numPr>
       </w:pPr>
       <w:r>
-        <w:t xml:space="preserve">NaCl 0,9%</w:t>
+        <w:t xml:space="preserve">Protéines analysées:</w:t>
+      </w:r>
+    </w:p>
+    <w:p>
+      <w:pPr>
+        <w:pStyle w:val="Compact"/>
+        <w:numPr>
+          <w:numId w:val="1008"/>
+          <w:ilvl w:val="1"/>
+        </w:numPr>
+      </w:pPr>
+      <w:r>
+        <w:t xml:space="preserve">Blue dextran 2000 (2 000 000Da) 2mg/ml (100ml).</w:t>
+      </w:r>
+    </w:p>
+    <w:p>
+      <w:pPr>
+        <w:pStyle w:val="Compact"/>
+        <w:numPr>
+          <w:numId w:val="1008"/>
+          <w:ilvl w:val="1"/>
+        </w:numPr>
+      </w:pPr>
+      <w:r>
+        <w:t xml:space="preserve">Hémoglobine (65 000 Da) 5mg/ml (100ml).</w:t>
+      </w:r>
+    </w:p>
+    <w:p>
+      <w:pPr>
+        <w:pStyle w:val="Compact"/>
+        <w:numPr>
+          <w:numId w:val="1008"/>
+          <w:ilvl w:val="1"/>
+        </w:numPr>
+      </w:pPr>
+      <w:r>
+        <w:t xml:space="preserve">Ferrycianide de potassium (329 Da) 2mg/ml (100ml).</w:t>
       </w:r>
     </w:p>
     <w:p>
@@ -816,7 +792,7 @@
         </w:numPr>
       </w:pPr>
       <w:r>
-        <w:t xml:space="preserve">Spectrophotomètre + cuvettes en plastique et en quartz.</w:t>
+        <w:t xml:space="preserve">Verres à pied et béchers.</w:t>
       </w:r>
     </w:p>
     <w:p>
@@ -828,395 +804,7 @@
         </w:numPr>
       </w:pPr>
       <w:r>
-        <w:t xml:space="preserve">Solution de Bradford</w:t>
-      </w:r>
-    </w:p>
-    <w:p>
-      <w:pPr>
-        <w:pStyle w:val="Heading3"/>
-      </w:pPr>
-      <w:bookmarkStart w:id="32" w:name="méthode"/>
-      <w:r>
-        <w:t xml:space="preserve">Méthode</w:t>
-      </w:r>
-      <w:bookmarkEnd w:id="32"/>
-    </w:p>
-    <w:p>
-      <w:pPr>
-        <w:pStyle w:val="Heading4"/>
-      </w:pPr>
-      <w:bookmarkStart w:id="33" w:name="X6ed7f276ba0eb67cc59691136914c1f15b7e30d"/>
-      <w:r>
-        <w:t xml:space="preserve">Séparation de protéines par colonne de chromatographie</w:t>
-      </w:r>
-      <w:bookmarkEnd w:id="33"/>
-    </w:p>
-    <w:p>
-      <w:pPr>
-        <w:pStyle w:val="FirstParagraph"/>
-      </w:pPr>
-      <w:r>
-        <w:t xml:space="preserve">Deux solution de Sephadex préalablement préparées furent mises à notre disposition: une G50 et une G100. Un solution supplémentaire de NaCl 0,9 % fut aussi réalisée afin de nous permettre d’hydrater constamment le Sephadex, qui a besoin d’une phase mobile liquide pour éluer les protéines.</w:t>
-      </w:r>
-    </w:p>
-    <w:p>
-      <w:pPr>
-        <w:pStyle w:val="BodyText"/>
-      </w:pPr>
-      <w:r>
-        <w:t xml:space="preserve">Ensuite, il fallut remplir 2 colonnes de verre à 3/4 de leur capacité avec le G50 pour l’une et le G100 pour l’autre. La sédimentation du séphadex étant nécessaire, nous laissâmes le robinet ouvert, pour ensuite retirer, à l’aide d’une pipette pasteur, l’excès de NaCl 0.9% surnageant le Sephadex pour n’en laisser qu’un milimètre. Après avoir refermé le robinet, nous délivrâmes circulairement un volume de 150 µl de chaque protéine le long de la colonne en prenant gare à ne pas perturber la surface du gel.</w:t>
-      </w:r>
-    </w:p>
-    <w:p>
-      <w:pPr>
-        <w:pStyle w:val="BodyText"/>
-      </w:pPr>
-      <w:r>
-        <w:t xml:space="preserve">La masse en dalton des différents composés est la suivante:</w:t>
-      </w:r>
-    </w:p>
-    <w:p>
-      <w:pPr>
-        <w:pStyle w:val="Compact"/>
-        <w:numPr>
-          <w:numId w:val="1008"/>
-          <w:ilvl w:val="0"/>
-        </w:numPr>
-      </w:pPr>
-      <w:r>
-        <w:rPr>
-          <w:b/>
-        </w:rPr>
-        <w:t xml:space="preserve">Blue dextran (2.000.000 Da):</w:t>
-      </w:r>
-      <w:r>
-        <w:t xml:space="preserve"> </w:t>
-      </w:r>
-      <w:r>
-        <w:t xml:space="preserve">ce composé devrait aller rapidement vers le bas de la colonne (plus lourd).</w:t>
-      </w:r>
-    </w:p>
-    <w:p>
-      <w:pPr>
-        <w:pStyle w:val="Compact"/>
-        <w:numPr>
-          <w:numId w:val="1008"/>
-          <w:ilvl w:val="0"/>
-        </w:numPr>
-      </w:pPr>
-      <w:r>
-        <w:rPr>
-          <w:b/>
-        </w:rPr>
-        <w:t xml:space="preserve">Hémoglobine (65.000 Da):</w:t>
-      </w:r>
-      <w:r>
-        <w:t xml:space="preserve"> </w:t>
-      </w:r>
-      <w:r>
-        <w:t xml:space="preserve">ce composé ira plus lentement.</w:t>
-      </w:r>
-    </w:p>
-    <w:p>
-      <w:pPr>
-        <w:pStyle w:val="Compact"/>
-        <w:numPr>
-          <w:numId w:val="1008"/>
-          <w:ilvl w:val="0"/>
-        </w:numPr>
-      </w:pPr>
-      <w:r>
-        <w:rPr>
-          <w:b/>
-        </w:rPr>
-        <w:t xml:space="preserve">Ferycianine de K (329 Da):</w:t>
-      </w:r>
-      <w:r>
-        <w:t xml:space="preserve"> </w:t>
-      </w:r>
-      <w:r>
-        <w:t xml:space="preserve">ce composé sera assez lent et restera probablement un moment dans le quart supérieur de la colonne de chromatographie.</w:t>
-      </w:r>
-    </w:p>
-    <w:p>
-      <w:pPr>
-        <w:pStyle w:val="FirstParagraph"/>
-      </w:pPr>
-      <w:r>
-        <w:t xml:space="preserve">De grosses protéines dépassant la limite d’exclusion pourront être observées, descendant à la même vitesse dans les deux Sephadex.</w:t>
-      </w:r>
-      <w:r>
-        <w:t xml:space="preserve"> </w:t>
-      </w:r>
-      <w:r>
-        <w:t xml:space="preserve">A contrario, de petites protéines pourront être observées, avec une progression néanmoins plus rapide dans le Sephadex G50. En effet, les</w:t>
-      </w:r>
-      <w:r>
-        <w:t xml:space="preserve"> </w:t>
-      </w:r>
-      <w:r>
-        <w:t xml:space="preserve">“</w:t>
-      </w:r>
-      <w:r>
-        <w:t xml:space="preserve">billes</w:t>
-      </w:r>
-      <w:r>
-        <w:t xml:space="preserve">”</w:t>
-      </w:r>
-      <w:r>
-        <w:t xml:space="preserve"> </w:t>
-      </w:r>
-      <w:r>
-        <w:t xml:space="preserve">étant plus grosses, les petites protéines passeront au travers plus aisément.</w:t>
-      </w:r>
-    </w:p>
-    <w:p>
-      <w:pPr>
-        <w:pStyle w:val="BodyText"/>
-      </w:pPr>
-      <w:r>
-        <w:t xml:space="preserve">L’ouverture du robinet permit ensuite la pénétration de la phase stationnaire (Sephadex) par les différentes protéines (élution), tandis que la phase mobile (NaCl) était constamment renouvelée pour permettre l’élution protéique. Une fois l’élution achevée, nous recueillâmes le tampon mélangé aux protéines dans un verre à pied afin de comparer les volumes d’élution des différentes protéines à travers le G50 et le G100.</w:t>
-      </w:r>
-    </w:p>
-    <w:p>
-      <w:pPr>
-        <w:pStyle w:val="BodyText"/>
-      </w:pPr>
-      <w:r>
-        <w:t xml:space="preserve">Cette étape achevées, une courbe étalon fut élaborée sur excel à partir des données recueillies.</w:t>
-      </w:r>
-    </w:p>
-    <w:p>
-      <w:pPr>
-        <w:pStyle w:val="Heading4"/>
-      </w:pPr>
-      <w:bookmarkStart w:id="34" w:name="X82bb7d6fd316d6dcc53bfa44a6999d5e5f24b28"/>
-      <w:r>
-        <w:t xml:space="preserve">Séparation de protéines par spectrophotométrie</w:t>
-      </w:r>
-      <w:bookmarkEnd w:id="34"/>
-    </w:p>
-    <w:p>
-      <w:pPr>
-        <w:pStyle w:val="FirstParagraph"/>
-      </w:pPr>
-      <w:r>
-        <w:t xml:space="preserve">Cette partie commença par le préparation des solutions suivantes:</w:t>
-      </w:r>
-    </w:p>
-    <w:p>
-      <w:pPr>
-        <w:pStyle w:val="Compact"/>
-        <w:numPr>
-          <w:numId w:val="1009"/>
-          <w:ilvl w:val="0"/>
-        </w:numPr>
-      </w:pPr>
-      <w:r>
-        <w:t xml:space="preserve">[1] Une solution de BSA (albumine bovine) 0.1%. Nous avons décidé de préparer 3 ml de solution avec 3 mg de BSA pour éviter toute erreur trop importante lors de la pesée. La concentration de 1 mg/ml fut plus tard vérifiée par spectrophotométrie (1,02 mg/L</w:t>
-      </w:r>
-      <w:r>
-        <w:t xml:space="preserve"> </w:t>
-      </w:r>
-      <w:r>
-        <w:rPr>
-          <w:b/>
-        </w:rPr>
-        <w:t xml:space="preserve">-insérer calcul-</w:t>
-      </w:r>
-      <w:r>
-        <w:t xml:space="preserve">)</w:t>
-      </w:r>
-    </w:p>
-    <w:p>
-      <w:pPr>
-        <w:pStyle w:val="Compact"/>
-        <w:numPr>
-          <w:numId w:val="1009"/>
-          <w:ilvl w:val="0"/>
-        </w:numPr>
-      </w:pPr>
-      <w:r>
-        <w:t xml:space="preserve">[2] Une solution de NaCl 0.9% (9g de Nacl dan 1L d’eau).</w:t>
-      </w:r>
-    </w:p>
-    <w:p>
-      <w:pPr>
-        <w:pStyle w:val="Compact"/>
-        <w:numPr>
-          <w:numId w:val="1009"/>
-          <w:ilvl w:val="0"/>
-        </w:numPr>
-      </w:pPr>
-      <w:r>
-        <w:t xml:space="preserve">[3] Quelques solutions de blanc d’œuf dilué au NaCl 0.9% (10x, 100x, 500x et 1000x).</w:t>
-      </w:r>
-      <w:r>
-        <w:t xml:space="preserve"> </w:t>
-      </w:r>
-      <w:r>
-        <w:rPr>
-          <w:b/>
-        </w:rPr>
-        <w:t xml:space="preserve">insérer calculs</w:t>
-      </w:r>
-    </w:p>
-    <w:p>
-      <w:pPr>
-        <w:pStyle w:val="Compact"/>
-        <w:numPr>
-          <w:numId w:val="1009"/>
-          <w:ilvl w:val="0"/>
-        </w:numPr>
-      </w:pPr>
-      <w:r>
-        <w:t xml:space="preserve">[4] Une solution de Bradford. La préparation fut préparée à partir d’1,5 mL d’éthanol 96%, de 3 mg de bleu de Coomassie et de 3 mL d’acide phosphorique 85%, mis au trait à 30 mL dans un verre à pied. La solution fut ensuite diluée 5 fois (1:4) pour aboutir à un volume total de 150mL. Néanmoins, le bleu de Coomassie étant périmé, les deux manipulations utilisant la solution de Bradford furent soldées par un échec. Les données du groupe</w:t>
-      </w:r>
-      <w:r>
-        <w:t xml:space="preserve"> </w:t>
-      </w:r>
-      <w:r>
-        <w:rPr>
-          <w:b/>
-        </w:rPr>
-        <w:t xml:space="preserve">insérer groupe</w:t>
-      </w:r>
-      <w:r>
-        <w:t xml:space="preserve"> </w:t>
-      </w:r>
-      <w:r>
-        <w:t xml:space="preserve">furent utilisées pour pallier à cette regrettable erreur.</w:t>
-      </w:r>
-    </w:p>
-    <w:p>
-      <w:pPr>
-        <w:pStyle w:val="FirstParagraph"/>
-      </w:pPr>
-      <w:r>
-        <w:rPr>
-          <w:b/>
-        </w:rPr>
-        <w:t xml:space="preserve">2 méthodes seront utilisées:</w:t>
-      </w:r>
-      <w:r>
-        <w:t xml:space="preserve"> </w:t>
-      </w:r>
-      <w:r>
-        <w:t xml:space="preserve">La méthode par</w:t>
-      </w:r>
-      <w:r>
-        <w:t xml:space="preserve"> </w:t>
-      </w:r>
-      <w:r>
-        <w:rPr>
-          <w:i/>
-        </w:rPr>
-        <w:t xml:space="preserve">absorption UV</w:t>
-      </w:r>
-      <w:r>
-        <w:t xml:space="preserve"> </w:t>
-      </w:r>
-      <w:r>
-        <w:t xml:space="preserve">et la méthode de</w:t>
-      </w:r>
-      <w:r>
-        <w:t xml:space="preserve"> </w:t>
-      </w:r>
-      <w:r>
-        <w:rPr>
-          <w:i/>
-        </w:rPr>
-        <w:t xml:space="preserve">Bradford</w:t>
-      </w:r>
-      <w:r>
-        <w:t xml:space="preserve">.</w:t>
-      </w:r>
-    </w:p>
-    <w:p>
-      <w:pPr>
-        <w:pStyle w:val="Heading5"/>
-      </w:pPr>
-      <w:bookmarkStart w:id="35" w:name="par-labsorption-des-uv"/>
-      <w:r>
-        <w:t xml:space="preserve">Par l’absorption des UV</w:t>
-      </w:r>
-      <w:bookmarkEnd w:id="35"/>
-    </w:p>
-    <w:p>
-      <w:pPr>
-        <w:pStyle w:val="FirstParagraph"/>
-      </w:pPr>
-      <w:r>
-        <w:t xml:space="preserve">La mesure de l’absorbance de BSA [1] se fît à 280nm à l’aide de cuvettes en quartz (le plastique est peu adéquat car il absorbe dans l’UV).</w:t>
-      </w:r>
-      <w:r>
-        <w:t xml:space="preserve"> </w:t>
-      </w:r>
-      <w:r>
-        <w:t xml:space="preserve">*</w:t>
-      </w:r>
-      <w:r>
-        <w:t xml:space="preserve"> </w:t>
-      </w:r>
-      <w:r>
-        <w:rPr>
-          <w:b/>
-        </w:rPr>
-        <w:t xml:space="preserve">Mesure du BSA et vérification de la concentration (1mg/ml):</w:t>
-      </w:r>
-    </w:p>
-    <w:p>
-      <w:pPr>
-        <w:pStyle w:val="BodyText"/>
-      </w:pPr>
-      <w:r>
-        <w:t xml:space="preserve">Une rapide recherche dans les tables nous confirma que la valeur du coefficient d’absorption molaire du BSA à 280 nm était bien de 0.66 L/mol.cm.</w:t>
-      </w:r>
-    </w:p>
-    <w:p>
-      <w:pPr>
-        <w:pStyle w:val="BodyText"/>
-      </w:pPr>
-      <w:r>
-        <w:t xml:space="preserve">L’analyse se poursuivit par l’établissement d’un spectre d’absorption des solution de blanc d’oeuf préparée préalablement [3]. La valeur initiale d’absorption était de … (0.2-0.5) à 250 nm. Un test blanc a été effectué entre chaque changement de longueur d’onde.</w:t>
-      </w:r>
-    </w:p>
-    <w:p>
-      <w:pPr>
-        <w:pStyle w:val="SourceCode"/>
-      </w:pPr>
-      <w:r>
-        <w:rPr>
-          <w:rStyle w:val="CommentTok"/>
-        </w:rPr>
-        <w:t xml:space="preserve">#Insérer excel UV1</w:t>
-      </w:r>
-      <w:r>
-        <w:br/>
-      </w:r>
-      <w:r>
-        <w:rPr>
-          <w:rStyle w:val="CommentTok"/>
-        </w:rPr>
-        <w:t xml:space="preserve">#graphique d'étalonnage</w:t>
-      </w:r>
-    </w:p>
-    <w:p>
-      <w:pPr>
-        <w:pStyle w:val="Heading5"/>
-      </w:pPr>
-      <w:bookmarkStart w:id="36" w:name="par-la-méthode-de-bradford"/>
-      <w:r>
-        <w:t xml:space="preserve">Par la méthode de Bradford</w:t>
-      </w:r>
-      <w:bookmarkEnd w:id="36"/>
-    </w:p>
-    <w:p>
-      <w:pPr>
-        <w:pStyle w:val="FirstParagraph"/>
-      </w:pPr>
-      <w:r>
-        <w:t xml:space="preserve">Les solutions [1], [2], [3] et [4] furent utilisées dans cette partie.</w:t>
+        <w:t xml:space="preserve">Colonne de chromatographie (2), ouate, bouchon, tuyau, pipette pasteur.</w:t>
       </w:r>
     </w:p>
     <w:p>
@@ -1228,18 +816,18 @@
           <wp:inline>
             <wp:extent cx="3810000" cy="2540000"/>
             <wp:effectExtent b="0" l="0" r="0" t="0"/>
-            <wp:docPr descr="Figure 2: De gauche à droite: solution de Bradford (30 mL), échantillons d’étalonnage (18) et BSA 1g/L (3ml)" title="" id="1" name="Picture"/>
+            <wp:docPr descr="Figure 1: Colonnes de chromatographie. Phase solide: G50 fine (gauche) et G100 (droite). Phase liquide: NaCl 0,9% dans le bécher (hydratation par vase communiquants). Récolte du volume d’élution dans les verres à pieds." title="" id="1" name="Picture"/>
             <a:graphic>
               <a:graphicData uri="http://schemas.openxmlformats.org/drawingml/2006/picture">
                 <pic:pic>
                   <pic:nvPicPr>
-                    <pic:cNvPr descr="../Images/Bradford-echantillons.jpg" id="0" name="Picture"/>
+                    <pic:cNvPr descr="../Images/Dispositif-chromatographie.jpg" id="0" name="Picture"/>
                     <pic:cNvPicPr>
                       <a:picLocks noChangeArrowheads="1" noChangeAspect="1"/>
                     </pic:cNvPicPr>
                   </pic:nvPicPr>
                   <pic:blipFill>
-                    <a:blip r:embed="rId37"/>
+                    <a:blip r:embed="rId32"/>
                     <a:stretch>
                       <a:fillRect/>
                     </a:stretch>
@@ -1271,7 +859,53 @@
         <w:pStyle w:val="ImageCaption"/>
       </w:pPr>
       <w:r>
-        <w:t xml:space="preserve">Figure 2: De gauche à droite: solution de Bradford (30 mL), échantillons d’étalonnage (18) et BSA 1g/L (3ml)</w:t>
+        <w:t xml:space="preserve">Figure 1: Colonnes de chromatographie. Phase solide: G50 fine (gauche) et G100 (droite). Phase liquide: NaCl 0,9% dans le bécher (hydratation par vase communiquants). Récolte du volume d’élution dans les verres à pieds.</w:t>
+      </w:r>
+    </w:p>
+    <w:p>
+      <w:pPr>
+        <w:pStyle w:val="Heading4"/>
+      </w:pPr>
+      <w:bookmarkStart w:id="33" w:name="X381cb585a4a2ca43c69c0d1c8a551236f81ccfc"/>
+      <w:r>
+        <w:t xml:space="preserve">Séparation de protéines par spectrophotométrie</w:t>
+      </w:r>
+      <w:bookmarkEnd w:id="33"/>
+    </w:p>
+    <w:p>
+      <w:pPr>
+        <w:pStyle w:val="Compact"/>
+        <w:numPr>
+          <w:numId w:val="1009"/>
+          <w:ilvl w:val="0"/>
+        </w:numPr>
+      </w:pPr>
+      <w:r>
+        <w:t xml:space="preserve">BSA 1g/l: Albumine bvine (étalonnage)</w:t>
+      </w:r>
+    </w:p>
+    <w:p>
+      <w:pPr>
+        <w:pStyle w:val="Compact"/>
+        <w:numPr>
+          <w:numId w:val="1009"/>
+          <w:ilvl w:val="0"/>
+        </w:numPr>
+      </w:pPr>
+      <w:r>
+        <w:t xml:space="preserve">NaCl 0,9%: solvant physiologique pour analyse spectrophotométrique.</w:t>
+      </w:r>
+    </w:p>
+    <w:p>
+      <w:pPr>
+        <w:pStyle w:val="Compact"/>
+        <w:numPr>
+          <w:numId w:val="1009"/>
+          <w:ilvl w:val="0"/>
+        </w:numPr>
+      </w:pPr>
+      <w:r>
+        <w:t xml:space="preserve">Blanc d’œufs (différentes dilutions : 10X, 100X, 500X, 1000X)</w:t>
       </w:r>
     </w:p>
     <w:p>
@@ -1283,7 +917,7 @@
           <wp:inline>
             <wp:extent cx="5334000" cy="4000500"/>
             <wp:effectExtent b="0" l="0" r="0" t="0"/>
-            <wp:docPr descr="Figure 3: De gauche à droite: solution de NaCL (30 mL), échantillons de blanc d’oeufs dilués (4)" title="" id="1" name="Picture"/>
+            <wp:docPr descr="Figure 2: NaCl 0.9% et dilutions de blancs d’oeuf" title="" id="1" name="Picture"/>
             <a:graphic>
               <a:graphicData uri="http://schemas.openxmlformats.org/drawingml/2006/picture">
                 <pic:pic>
@@ -1294,7 +928,7 @@
                     </pic:cNvPicPr>
                   </pic:nvPicPr>
                   <pic:blipFill>
-                    <a:blip r:embed="rId38"/>
+                    <a:blip r:embed="rId34"/>
                     <a:stretch>
                       <a:fillRect/>
                     </a:stretch>
@@ -1326,6 +960,575 @@
         <w:pStyle w:val="ImageCaption"/>
       </w:pPr>
       <w:r>
+        <w:t xml:space="preserve">Figure 2: NaCl 0.9% et dilutions de blancs d’oeuf</w:t>
+      </w:r>
+    </w:p>
+    <w:p>
+      <w:pPr>
+        <w:pStyle w:val="Compact"/>
+        <w:numPr>
+          <w:numId w:val="1010"/>
+          <w:ilvl w:val="0"/>
+        </w:numPr>
+      </w:pPr>
+      <w:r>
+        <w:t xml:space="preserve">Spectrophotomètre + cuvettes en plastique et en quartz.</w:t>
+      </w:r>
+    </w:p>
+    <w:p>
+      <w:pPr>
+        <w:pStyle w:val="Compact"/>
+        <w:numPr>
+          <w:numId w:val="1010"/>
+          <w:ilvl w:val="0"/>
+        </w:numPr>
+      </w:pPr>
+      <w:r>
+        <w:t xml:space="preserve">Solution de Bradford:</w:t>
+      </w:r>
+    </w:p>
+    <w:p>
+      <w:pPr>
+        <w:pStyle w:val="Compact"/>
+        <w:numPr>
+          <w:numId w:val="1011"/>
+          <w:ilvl w:val="1"/>
+        </w:numPr>
+      </w:pPr>
+      <w:r>
+        <w:t xml:space="preserve">Bleu de Coomassir G250 100mg</w:t>
+      </w:r>
+    </w:p>
+    <w:p>
+      <w:pPr>
+        <w:pStyle w:val="Compact"/>
+        <w:numPr>
+          <w:numId w:val="1011"/>
+          <w:ilvl w:val="1"/>
+        </w:numPr>
+      </w:pPr>
+      <w:r>
+        <w:t xml:space="preserve">Ethanol 95% 50 ml</w:t>
+      </w:r>
+    </w:p>
+    <w:p>
+      <w:pPr>
+        <w:pStyle w:val="Compact"/>
+        <w:numPr>
+          <w:numId w:val="1011"/>
+          <w:ilvl w:val="1"/>
+        </w:numPr>
+      </w:pPr>
+      <w:r>
+        <w:t xml:space="preserve">Acide phosphorique H3PO4 (85%) 100 ml o H2Od 1L</w:t>
+      </w:r>
+    </w:p>
+    <w:p>
+      <w:pPr>
+        <w:pStyle w:val="CaptionedFigure"/>
+      </w:pPr>
+      <w:r>
+        <w:drawing>
+          <wp:inline>
+            <wp:extent cx="5334000" cy="7112000"/>
+            <wp:effectExtent b="0" l="0" r="0" t="0"/>
+            <wp:docPr descr="Figure 3: Spectrophotomètre" title="" id="1" name="Picture"/>
+            <a:graphic>
+              <a:graphicData uri="http://schemas.openxmlformats.org/drawingml/2006/picture">
+                <pic:pic>
+                  <pic:nvPicPr>
+                    <pic:cNvPr descr="../Images/Spectrophotomètre.jpg" id="0" name="Picture"/>
+                    <pic:cNvPicPr>
+                      <a:picLocks noChangeArrowheads="1" noChangeAspect="1"/>
+                    </pic:cNvPicPr>
+                  </pic:nvPicPr>
+                  <pic:blipFill>
+                    <a:blip r:embed="rId35"/>
+                    <a:stretch>
+                      <a:fillRect/>
+                    </a:stretch>
+                  </pic:blipFill>
+                  <pic:spPr bwMode="auto">
+                    <a:xfrm>
+                      <a:off x="0" y="0"/>
+                      <a:ext cx="5334000" cy="7112000"/>
+                    </a:xfrm>
+                    <a:prstGeom prst="rect">
+                      <a:avLst/>
+                    </a:prstGeom>
+                    <a:noFill/>
+                    <a:ln w="9525">
+                      <a:noFill/>
+                      <a:headEnd/>
+                      <a:tailEnd/>
+                    </a:ln>
+                  </pic:spPr>
+                </pic:pic>
+              </a:graphicData>
+            </a:graphic>
+          </wp:inline>
+        </w:drawing>
+      </w:r>
+    </w:p>
+    <w:p>
+      <w:pPr>
+        <w:pStyle w:val="ImageCaption"/>
+      </w:pPr>
+      <w:r>
+        <w:t xml:space="preserve">Figure 3: Spectrophotomètre</w:t>
+      </w:r>
+    </w:p>
+    <w:p>
+      <w:pPr>
+        <w:pStyle w:val="Heading3"/>
+      </w:pPr>
+      <w:bookmarkStart w:id="36" w:name="méthode"/>
+      <w:r>
+        <w:t xml:space="preserve">Méthode</w:t>
+      </w:r>
+      <w:bookmarkEnd w:id="36"/>
+    </w:p>
+    <w:p>
+      <w:pPr>
+        <w:pStyle w:val="Heading4"/>
+      </w:pPr>
+      <w:bookmarkStart w:id="37" w:name="X6ed7f276ba0eb67cc59691136914c1f15b7e30d"/>
+      <w:r>
+        <w:t xml:space="preserve">Séparation de protéines par colonne de chromatographie</w:t>
+      </w:r>
+      <w:bookmarkEnd w:id="37"/>
+    </w:p>
+    <w:p>
+      <w:pPr>
+        <w:pStyle w:val="FirstParagraph"/>
+      </w:pPr>
+      <w:r>
+        <w:t xml:space="preserve">Deux solution de Sephadex préalablement préparées furent mises à notre disposition: une G50 et une G100. Un solution supplémentaire de NaCl 0,9 % fut aussi réalisée afin de nous permettre d’hydrater constamment le Sephadex, qui a besoin d’une phase mobile liquide pour éluer les protéines. Un bécher hydratera constamment les deux colonnes goutte par goutte (vase communicants).</w:t>
+      </w:r>
+    </w:p>
+    <w:p>
+      <w:pPr>
+        <w:pStyle w:val="BodyText"/>
+      </w:pPr>
+      <w:r>
+        <w:t xml:space="preserve">Ensuite, il fallut remplir 2 colonnes de verre à 3/4 de leur capacité avec le G50 pour l’une et le G100 pour l’autre. La sédimentation du séphadex étant nécessaire, nous laissâmes le robinet ouvert, pour ensuite retirer, à l’aide d’une pipette pasteur, l’excès de NaCl 0.9% surnageant le Sephadex pour n’en laisser qu’un milimètre. Après avoir refermé le robinet, nous délivrâmes circulairement un volume de 150 µl de chaque protéine le long de la colonne en prenant gare à ne pas perturber la surface du gel.</w:t>
+      </w:r>
+    </w:p>
+    <w:p>
+      <w:pPr>
+        <w:pStyle w:val="BodyText"/>
+      </w:pPr>
+      <w:r>
+        <w:t xml:space="preserve">La masse en dalton des différents composés est la suivante:</w:t>
+      </w:r>
+    </w:p>
+    <w:p>
+      <w:pPr>
+        <w:pStyle w:val="Compact"/>
+        <w:numPr>
+          <w:numId w:val="1012"/>
+          <w:ilvl w:val="0"/>
+        </w:numPr>
+      </w:pPr>
+      <w:r>
+        <w:rPr>
+          <w:b/>
+        </w:rPr>
+        <w:t xml:space="preserve">Blue dextran (2.000.000 Da):</w:t>
+      </w:r>
+      <w:r>
+        <w:t xml:space="preserve"> </w:t>
+      </w:r>
+      <w:r>
+        <w:t xml:space="preserve">ce composé devrait aller rapidement vers le bas de la colonne (plus lourd).</w:t>
+      </w:r>
+    </w:p>
+    <w:p>
+      <w:pPr>
+        <w:pStyle w:val="Compact"/>
+        <w:numPr>
+          <w:numId w:val="1012"/>
+          <w:ilvl w:val="0"/>
+        </w:numPr>
+      </w:pPr>
+      <w:r>
+        <w:rPr>
+          <w:b/>
+        </w:rPr>
+        <w:t xml:space="preserve">Hémoglobine (65.000 Da):</w:t>
+      </w:r>
+      <w:r>
+        <w:t xml:space="preserve"> </w:t>
+      </w:r>
+      <w:r>
+        <w:t xml:space="preserve">ce composé ira plus lentement.</w:t>
+      </w:r>
+    </w:p>
+    <w:p>
+      <w:pPr>
+        <w:pStyle w:val="Compact"/>
+        <w:numPr>
+          <w:numId w:val="1012"/>
+          <w:ilvl w:val="0"/>
+        </w:numPr>
+      </w:pPr>
+      <w:r>
+        <w:rPr>
+          <w:b/>
+        </w:rPr>
+        <w:t xml:space="preserve">Ferycianine de K (329 Da):</w:t>
+      </w:r>
+      <w:r>
+        <w:t xml:space="preserve"> </w:t>
+      </w:r>
+      <w:r>
+        <w:t xml:space="preserve">ce composé sera assez lent et restera probablement un moment dans le quart supérieur de la colonne de chromatographie.</w:t>
+      </w:r>
+    </w:p>
+    <w:p>
+      <w:pPr>
+        <w:pStyle w:val="FirstParagraph"/>
+      </w:pPr>
+      <w:r>
+        <w:t xml:space="preserve">L’ouverture du robinet permit ensuite la pénétration de la phase stationnaire (Sephadex) par les différentes protéines (élution), tandis que la phase mobile (NaCl) était constamment renouvelée pour permettre l’élution protéique. Au cours de l’élution, nous recueillâmes le tampon mélangé aux protéines dans un verre à pied afin de comparer les volumes d’élution des différentes protéines à travers le G50 et le G100.</w:t>
+      </w:r>
+    </w:p>
+    <w:p>
+      <w:pPr>
+        <w:pStyle w:val="BodyText"/>
+      </w:pPr>
+      <w:r>
+        <w:t xml:space="preserve">Cette étape achevées, une courbe étalon fut élaborée sur excel, puis Rstudio à partir des données recueillies.</w:t>
+      </w:r>
+    </w:p>
+    <w:p>
+      <w:pPr>
+        <w:pStyle w:val="Heading4"/>
+      </w:pPr>
+      <w:bookmarkStart w:id="38" w:name="X82bb7d6fd316d6dcc53bfa44a6999d5e5f24b28"/>
+      <w:r>
+        <w:t xml:space="preserve">Séparation de protéines par spectrophotométrie</w:t>
+      </w:r>
+      <w:bookmarkEnd w:id="38"/>
+    </w:p>
+    <w:p>
+      <w:pPr>
+        <w:pStyle w:val="FirstParagraph"/>
+      </w:pPr>
+      <w:r>
+        <w:t xml:space="preserve">Cette partie commença par le préparation des solutions suivantes:</w:t>
+      </w:r>
+    </w:p>
+    <w:p>
+      <w:pPr>
+        <w:pStyle w:val="Compact"/>
+        <w:numPr>
+          <w:numId w:val="1013"/>
+          <w:ilvl w:val="0"/>
+        </w:numPr>
+      </w:pPr>
+      <w:r>
+        <w:t xml:space="preserve">[1] Une solution de BSA (albumine bovine) 0.1%. Nous avons décidé de préparer 3 ml de solution avec 3 mg de BSA pour éviter toute erreur trop importante lors de la pesée. La concentration de 1 mg/ml fut plus tard vérifiée par spectrophotométrie. En effet, selon Beer-Lambert: A = ε.L.C (avec A= .., ε = 0.66, L = )</w:t>
+      </w:r>
+    </w:p>
+    <w:p>
+      <w:pPr>
+        <w:pStyle w:val="Compact"/>
+        <w:numPr>
+          <w:numId w:val="1013"/>
+          <w:ilvl w:val="0"/>
+        </w:numPr>
+      </w:pPr>
+      <w:r>
+        <w:t xml:space="preserve">[2] Une solution de NaCl 0.9% (9g de Nacl dan 1L d’eau).</w:t>
+      </w:r>
+    </w:p>
+    <w:p>
+      <w:pPr>
+        <w:pStyle w:val="Compact"/>
+        <w:numPr>
+          <w:numId w:val="1013"/>
+          <w:ilvl w:val="0"/>
+        </w:numPr>
+      </w:pPr>
+      <w:r>
+        <w:t xml:space="preserve">[3] Quelques solutions de blanc d’œuf dilué au NaCl 0.9% (10x, 100x, 500x et 1000x).</w:t>
+      </w:r>
+      <w:r>
+        <w:t xml:space="preserve"> </w:t>
+      </w:r>
+      <w:r>
+        <w:rPr>
+          <w:b/>
+        </w:rPr>
+        <w:t xml:space="preserve">insérer calculs</w:t>
+      </w:r>
+    </w:p>
+    <w:p>
+      <w:pPr>
+        <w:pStyle w:val="Compact"/>
+        <w:numPr>
+          <w:numId w:val="1013"/>
+          <w:ilvl w:val="0"/>
+        </w:numPr>
+      </w:pPr>
+      <w:r>
+        <w:t xml:space="preserve">[4] Une solution de Bradford. La préparation fut préparée à partir d’1,5 mL d’éthanol 96%, de 3 mg de bleu de Coomassie et de 3 mL d’acide phosphorique 85%, mis au trait à 30 mL dans un verre à pied. La solution fut ensuite diluée 5 fois (1:4) pour aboutir à un volume total de 150mL. Néanmoins, le bleu de Coomassie étant périmé, les deux manipulations utilisant la solution de Bradford furent soldées par un échec. Les données du groupe</w:t>
+      </w:r>
+      <w:r>
+        <w:t xml:space="preserve"> </w:t>
+      </w:r>
+      <w:r>
+        <w:rPr>
+          <w:b/>
+        </w:rPr>
+        <w:t xml:space="preserve">insérer groupe</w:t>
+      </w:r>
+      <w:r>
+        <w:t xml:space="preserve"> </w:t>
+      </w:r>
+      <w:r>
+        <w:t xml:space="preserve">furent utilisées pour pallier à cette regrettable erreur.</w:t>
+      </w:r>
+    </w:p>
+    <w:p>
+      <w:pPr>
+        <w:pStyle w:val="FirstParagraph"/>
+      </w:pPr>
+      <w:r>
+        <w:rPr>
+          <w:b/>
+        </w:rPr>
+        <w:t xml:space="preserve">2 méthodes seront utilisées:</w:t>
+      </w:r>
+      <w:r>
+        <w:t xml:space="preserve"> </w:t>
+      </w:r>
+      <w:r>
+        <w:t xml:space="preserve">La méthode par</w:t>
+      </w:r>
+      <w:r>
+        <w:t xml:space="preserve"> </w:t>
+      </w:r>
+      <w:r>
+        <w:rPr>
+          <w:i/>
+        </w:rPr>
+        <w:t xml:space="preserve">absorption UV</w:t>
+      </w:r>
+      <w:r>
+        <w:t xml:space="preserve"> </w:t>
+      </w:r>
+      <w:r>
+        <w:t xml:space="preserve">et la méthode de</w:t>
+      </w:r>
+      <w:r>
+        <w:t xml:space="preserve"> </w:t>
+      </w:r>
+      <w:r>
+        <w:rPr>
+          <w:i/>
+        </w:rPr>
+        <w:t xml:space="preserve">Bradford</w:t>
+      </w:r>
+      <w:r>
+        <w:t xml:space="preserve">.</w:t>
+      </w:r>
+    </w:p>
+    <w:p>
+      <w:pPr>
+        <w:pStyle w:val="Heading5"/>
+      </w:pPr>
+      <w:bookmarkStart w:id="39" w:name="par-labsorption-des-uv"/>
+      <w:r>
+        <w:t xml:space="preserve">Par l’absorption des UV</w:t>
+      </w:r>
+      <w:bookmarkEnd w:id="39"/>
+    </w:p>
+    <w:p>
+      <w:pPr>
+        <w:pStyle w:val="FirstParagraph"/>
+      </w:pPr>
+      <w:r>
+        <w:t xml:space="preserve">La mesure de l’absorbance de BSA [1] se fît à 280nm à l’aide de cuvettes en quartz (le plastique est peu adéquat car il absorbe dans l’UV).</w:t>
+      </w:r>
+      <w:r>
+        <w:t xml:space="preserve"> </w:t>
+      </w:r>
+      <w:r>
+        <w:t xml:space="preserve">*</w:t>
+      </w:r>
+      <w:r>
+        <w:t xml:space="preserve"> </w:t>
+      </w:r>
+      <w:r>
+        <w:rPr>
+          <w:b/>
+        </w:rPr>
+        <w:t xml:space="preserve">Mesure du BSA et vérification de la concentration (1mg/ml):</w:t>
+      </w:r>
+    </w:p>
+    <w:p>
+      <w:pPr>
+        <w:pStyle w:val="BodyText"/>
+      </w:pPr>
+      <w:r>
+        <w:t xml:space="preserve">Une rapide recherche dans les tables nous confirma que la valeur du coefficient d’absorption molaire du BSA à 280 nm était bien de 0.66 L/mol.cm.</w:t>
+      </w:r>
+    </w:p>
+    <w:p>
+      <w:pPr>
+        <w:pStyle w:val="BodyText"/>
+      </w:pPr>
+      <w:r>
+        <w:t xml:space="preserve">L’analyse se poursuivit par l’établissement d’un spectre d’absorption des solution de blanc d’oeuf préparée préalablement [3]. La valeur initiale d’absorption était de … (0.2-0.5) à 250 nm. Un test blanc a été effectué entre chaque changement de longueur d’onde.</w:t>
+      </w:r>
+    </w:p>
+    <w:p>
+      <w:pPr>
+        <w:pStyle w:val="SourceCode"/>
+      </w:pPr>
+      <w:r>
+        <w:rPr>
+          <w:rStyle w:val="CommentTok"/>
+        </w:rPr>
+        <w:t xml:space="preserve">#Insérer excel UV1</w:t>
+      </w:r>
+      <w:r>
+        <w:br/>
+      </w:r>
+      <w:r>
+        <w:rPr>
+          <w:rStyle w:val="CommentTok"/>
+        </w:rPr>
+        <w:t xml:space="preserve">#graphique d'étalonnage</w:t>
+      </w:r>
+    </w:p>
+    <w:p>
+      <w:pPr>
+        <w:pStyle w:val="Heading5"/>
+      </w:pPr>
+      <w:bookmarkStart w:id="40" w:name="par-la-méthode-de-bradford"/>
+      <w:r>
+        <w:t xml:space="preserve">Par la méthode de Bradford</w:t>
+      </w:r>
+      <w:bookmarkEnd w:id="40"/>
+    </w:p>
+    <w:p>
+      <w:pPr>
+        <w:pStyle w:val="FirstParagraph"/>
+      </w:pPr>
+      <w:r>
+        <w:t xml:space="preserve">Les solutions [1], [2], [3] et [4] furent utilisées dans cette partie.</w:t>
+      </w:r>
+    </w:p>
+    <w:p>
+      <w:pPr>
+        <w:pStyle w:val="CaptionedFigure"/>
+      </w:pPr>
+      <w:r>
+        <w:drawing>
+          <wp:inline>
+            <wp:extent cx="3810000" cy="2540000"/>
+            <wp:effectExtent b="0" l="0" r="0" t="0"/>
+            <wp:docPr descr="Figure 2: De gauche à droite: solution de Bradford (30 mL), échantillons d’étalonnage (18) et BSA 1g/L (3ml)" title="" id="1" name="Picture"/>
+            <a:graphic>
+              <a:graphicData uri="http://schemas.openxmlformats.org/drawingml/2006/picture">
+                <pic:pic>
+                  <pic:nvPicPr>
+                    <pic:cNvPr descr="../Images/Bradford-echantillons.jpg" id="0" name="Picture"/>
+                    <pic:cNvPicPr>
+                      <a:picLocks noChangeArrowheads="1" noChangeAspect="1"/>
+                    </pic:cNvPicPr>
+                  </pic:nvPicPr>
+                  <pic:blipFill>
+                    <a:blip r:embed="rId41"/>
+                    <a:stretch>
+                      <a:fillRect/>
+                    </a:stretch>
+                  </pic:blipFill>
+                  <pic:spPr bwMode="auto">
+                    <a:xfrm>
+                      <a:off x="0" y="0"/>
+                      <a:ext cx="3810000" cy="2540000"/>
+                    </a:xfrm>
+                    <a:prstGeom prst="rect">
+                      <a:avLst/>
+                    </a:prstGeom>
+                    <a:noFill/>
+                    <a:ln w="9525">
+                      <a:noFill/>
+                      <a:headEnd/>
+                      <a:tailEnd/>
+                    </a:ln>
+                  </pic:spPr>
+                </pic:pic>
+              </a:graphicData>
+            </a:graphic>
+          </wp:inline>
+        </w:drawing>
+      </w:r>
+    </w:p>
+    <w:p>
+      <w:pPr>
+        <w:pStyle w:val="ImageCaption"/>
+      </w:pPr>
+      <w:r>
+        <w:t xml:space="preserve">Figure 2: De gauche à droite: solution de Bradford (30 mL), échantillons d’étalonnage (18) et BSA 1g/L (3ml)</w:t>
+      </w:r>
+    </w:p>
+    <w:p>
+      <w:pPr>
+        <w:pStyle w:val="CaptionedFigure"/>
+      </w:pPr>
+      <w:r>
+        <w:drawing>
+          <wp:inline>
+            <wp:extent cx="5334000" cy="4000500"/>
+            <wp:effectExtent b="0" l="0" r="0" t="0"/>
+            <wp:docPr descr="Figure 3: De gauche à droite: solution de NaCL (30 mL), échantillons de blanc d’oeufs dilués (4)" title="" id="1" name="Picture"/>
+            <a:graphic>
+              <a:graphicData uri="http://schemas.openxmlformats.org/drawingml/2006/picture">
+                <pic:pic>
+                  <pic:nvPicPr>
+                    <pic:cNvPr descr="../Images/Solutions-blancs.jpg" id="0" name="Picture"/>
+                    <pic:cNvPicPr>
+                      <a:picLocks noChangeArrowheads="1" noChangeAspect="1"/>
+                    </pic:cNvPicPr>
+                  </pic:nvPicPr>
+                  <pic:blipFill>
+                    <a:blip r:embed="rId34"/>
+                    <a:stretch>
+                      <a:fillRect/>
+                    </a:stretch>
+                  </pic:blipFill>
+                  <pic:spPr bwMode="auto">
+                    <a:xfrm>
+                      <a:off x="0" y="0"/>
+                      <a:ext cx="5334000" cy="4000500"/>
+                    </a:xfrm>
+                    <a:prstGeom prst="rect">
+                      <a:avLst/>
+                    </a:prstGeom>
+                    <a:noFill/>
+                    <a:ln w="9525">
+                      <a:noFill/>
+                      <a:headEnd/>
+                      <a:tailEnd/>
+                    </a:ln>
+                  </pic:spPr>
+                </pic:pic>
+              </a:graphicData>
+            </a:graphic>
+          </wp:inline>
+        </w:drawing>
+      </w:r>
+    </w:p>
+    <w:p>
+      <w:pPr>
+        <w:pStyle w:val="ImageCaption"/>
+      </w:pPr>
+      <w:r>
         <w:t xml:space="preserve">Figure 3: De gauche à droite: solution de NaCL (30 mL), échantillons de blanc d’oeufs dilués (4)</w:t>
       </w:r>
     </w:p>
@@ -1357,17 +1560,329 @@
       </w:pPr>
       <w:r>
         <w:rPr>
+          <w:rStyle w:val="NormalTok"/>
+        </w:rPr>
+        <w:t xml:space="preserve">brad1 &lt;-</w:t>
+      </w:r>
+      <w:r>
+        <w:rPr>
+          <w:rStyle w:val="StringTok"/>
+        </w:rPr>
+        <w:t xml:space="preserve"> </w:t>
+      </w:r>
+      <w:r>
+        <w:rPr>
+          <w:rStyle w:val="KeywordTok"/>
+        </w:rPr>
+        <w:t xml:space="preserve">read_excel</w:t>
+      </w:r>
+      <w:r>
+        <w:rPr>
+          <w:rStyle w:val="NormalTok"/>
+        </w:rPr>
+        <w:t xml:space="preserve">(</w:t>
+      </w:r>
+      <w:r>
+        <w:rPr>
+          <w:rStyle w:val="StringTok"/>
+        </w:rPr>
+        <w:t xml:space="preserve">"~/shared/projects/TP-Bioch-BAB2-Q1/Excel/brad1.xlsx"</w:t>
+      </w:r>
+      <w:r>
+        <w:rPr>
+          <w:rStyle w:val="NormalTok"/>
+        </w:rPr>
+        <w:t xml:space="preserve">)</w:t>
+      </w:r>
+      <w:r>
+        <w:br/>
+      </w:r>
+      <w:r>
+        <w:rPr>
+          <w:rStyle w:val="NormalTok"/>
+        </w:rPr>
+        <w:t xml:space="preserve">  </w:t>
+      </w:r>
+      <w:r>
+        <w:br/>
+      </w:r>
+      <w:r>
+        <w:rPr>
+          <w:rStyle w:val="NormalTok"/>
+        </w:rPr>
+        <w:t xml:space="preserve">brad1</w:t>
+      </w:r>
+    </w:p>
+    <w:p>
+      <w:pPr>
+        <w:pStyle w:val="SourceCode"/>
+      </w:pPr>
+      <w:r>
+        <w:rPr>
+          <w:rStyle w:val="VerbatimChar"/>
+        </w:rPr>
+        <w:t xml:space="preserve">## # A tibble: 18 x 7</w:t>
+      </w:r>
+      <w:r>
+        <w:br/>
+      </w:r>
+      <w:r>
+        <w:rPr>
+          <w:rStyle w:val="VerbatimChar"/>
+        </w:rPr>
+        <w:t xml:space="preserve">##    `Tube n°` `Albumine à 1 m… `Eau distillée … `Colorant (ml)` `Concentration …</w:t>
+      </w:r>
+      <w:r>
+        <w:br/>
+      </w:r>
+      <w:r>
+        <w:rPr>
+          <w:rStyle w:val="VerbatimChar"/>
+        </w:rPr>
+        <w:t xml:space="preserve">##    &lt;chr&gt;                &lt;dbl&gt;            &lt;dbl&gt;           &lt;dbl&gt; &lt;lgl&gt;           </w:t>
+      </w:r>
+      <w:r>
+        <w:br/>
+      </w:r>
+      <w:r>
+        <w:rPr>
+          <w:rStyle w:val="VerbatimChar"/>
+        </w:rPr>
+        <w:t xml:space="preserve">##  1 1 (blanc)                0              100               4 NA              </w:t>
+      </w:r>
+      <w:r>
+        <w:br/>
+      </w:r>
+      <w:r>
+        <w:rPr>
+          <w:rStyle w:val="VerbatimChar"/>
+        </w:rPr>
+        <w:t xml:space="preserve">##  2 1’ (blan…                0               NA              NA NA              </w:t>
+      </w:r>
+      <w:r>
+        <w:br/>
+      </w:r>
+      <w:r>
+        <w:rPr>
+          <w:rStyle w:val="VerbatimChar"/>
+        </w:rPr>
+        <w:t xml:space="preserve">##  3 1’’ (bla…                0               NA              NA NA              </w:t>
+      </w:r>
+      <w:r>
+        <w:br/>
+      </w:r>
+      <w:r>
+        <w:rPr>
+          <w:rStyle w:val="VerbatimChar"/>
+        </w:rPr>
+        <w:t xml:space="preserve">##  4 2                       10               90               4 NA              </w:t>
+      </w:r>
+      <w:r>
+        <w:br/>
+      </w:r>
+      <w:r>
+        <w:rPr>
+          <w:rStyle w:val="VerbatimChar"/>
+        </w:rPr>
+        <w:t xml:space="preserve">##  5 2’                      10               NA              NA NA              </w:t>
+      </w:r>
+      <w:r>
+        <w:br/>
+      </w:r>
+      <w:r>
+        <w:rPr>
+          <w:rStyle w:val="VerbatimChar"/>
+        </w:rPr>
+        <w:t xml:space="preserve">##  6 2’’                     10               NA              NA NA              </w:t>
+      </w:r>
+      <w:r>
+        <w:br/>
+      </w:r>
+      <w:r>
+        <w:rPr>
+          <w:rStyle w:val="VerbatimChar"/>
+        </w:rPr>
+        <w:t xml:space="preserve">##  7 3                       20               80               4 NA              </w:t>
+      </w:r>
+      <w:r>
+        <w:br/>
+      </w:r>
+      <w:r>
+        <w:rPr>
+          <w:rStyle w:val="VerbatimChar"/>
+        </w:rPr>
+        <w:t xml:space="preserve">##  8 3’                      20               NA              NA NA              </w:t>
+      </w:r>
+      <w:r>
+        <w:br/>
+      </w:r>
+      <w:r>
+        <w:rPr>
+          <w:rStyle w:val="VerbatimChar"/>
+        </w:rPr>
+        <w:t xml:space="preserve">##  9 3’’                     20               NA              NA NA              </w:t>
+      </w:r>
+      <w:r>
+        <w:br/>
+      </w:r>
+      <w:r>
+        <w:rPr>
+          <w:rStyle w:val="VerbatimChar"/>
+        </w:rPr>
+        <w:t xml:space="preserve">## 10 4                       50               50               4 NA              </w:t>
+      </w:r>
+      <w:r>
+        <w:br/>
+      </w:r>
+      <w:r>
+        <w:rPr>
+          <w:rStyle w:val="VerbatimChar"/>
+        </w:rPr>
+        <w:t xml:space="preserve">## 11 4’                      50               NA              NA NA              </w:t>
+      </w:r>
+      <w:r>
+        <w:br/>
+      </w:r>
+      <w:r>
+        <w:rPr>
+          <w:rStyle w:val="VerbatimChar"/>
+        </w:rPr>
+        <w:t xml:space="preserve">## 12 4’’                     50               NA              NA NA              </w:t>
+      </w:r>
+      <w:r>
+        <w:br/>
+      </w:r>
+      <w:r>
+        <w:rPr>
+          <w:rStyle w:val="VerbatimChar"/>
+        </w:rPr>
+        <w:t xml:space="preserve">## 13 5                       80               20               4 NA              </w:t>
+      </w:r>
+      <w:r>
+        <w:br/>
+      </w:r>
+      <w:r>
+        <w:rPr>
+          <w:rStyle w:val="VerbatimChar"/>
+        </w:rPr>
+        <w:t xml:space="preserve">## 14 5’                      80               NA              NA NA              </w:t>
+      </w:r>
+      <w:r>
+        <w:br/>
+      </w:r>
+      <w:r>
+        <w:rPr>
+          <w:rStyle w:val="VerbatimChar"/>
+        </w:rPr>
+        <w:t xml:space="preserve">## 15 5’’                     80               NA              NA NA              </w:t>
+      </w:r>
+      <w:r>
+        <w:br/>
+      </w:r>
+      <w:r>
+        <w:rPr>
+          <w:rStyle w:val="VerbatimChar"/>
+        </w:rPr>
+        <w:t xml:space="preserve">## 16 6                      100                0               4 NA              </w:t>
+      </w:r>
+      <w:r>
+        <w:br/>
+      </w:r>
+      <w:r>
+        <w:rPr>
+          <w:rStyle w:val="VerbatimChar"/>
+        </w:rPr>
+        <w:t xml:space="preserve">## 17 6’                     100               NA              NA NA              </w:t>
+      </w:r>
+      <w:r>
+        <w:br/>
+      </w:r>
+      <w:r>
+        <w:rPr>
+          <w:rStyle w:val="VerbatimChar"/>
+        </w:rPr>
+        <w:t xml:space="preserve">## 18 6’’                    100               NA              NA NA              </w:t>
+      </w:r>
+      <w:r>
+        <w:br/>
+      </w:r>
+      <w:r>
+        <w:rPr>
+          <w:rStyle w:val="VerbatimChar"/>
+        </w:rPr>
+        <w:t xml:space="preserve">## # … with 2 more variables: `D.O. à 595 nm` &lt;chr&gt;, `D.O. à 595 nm - blanc` &lt;lgl&gt;</w:t>
+      </w:r>
+    </w:p>
+    <w:p>
+      <w:pPr>
+        <w:pStyle w:val="FirstParagraph"/>
+      </w:pPr>
+      <w:r>
+        <w:t xml:space="preserve">Nous avons amené le volume de chaque cuvette à 100µl avec de l’eau distilée, pour ensuite finir par ajouter 4mL de solution de Bradford (2,5 mL dans notre échec, les solutions avaient été directement préparées dans les cuvettes).</w:t>
+      </w:r>
+    </w:p>
+    <w:p>
+      <w:pPr>
+        <w:pStyle w:val="BodyText"/>
+      </w:pPr>
+      <w:r>
+        <w:t xml:space="preserve">Après avoir attendu une dizaine de minutes, nous avons mesuré l’absorbance des échantillons à 595nm (cuvettes plastique) de chaque tube par rapport à un blanc (100 µL d’eau distilée et 4mL de colorant).</w:t>
+      </w:r>
+    </w:p>
+    <w:p>
+      <w:pPr>
+        <w:pStyle w:val="SourceCode"/>
+      </w:pPr>
+      <w:r>
+        <w:rPr>
           <w:rStyle w:val="CommentTok"/>
         </w:rPr>
-        <w:t xml:space="preserve">#Afficher brad1</w:t>
-      </w:r>
+        <w:t xml:space="preserve">#graph brad1 -&gt; faire excel d'abord</w:t>
+      </w:r>
+    </w:p>
+    <w:p>
+      <w:pPr>
+        <w:pStyle w:val="SourceCode"/>
+      </w:pPr>
+      <w:r>
+        <w:rPr>
+          <w:rStyle w:val="CommentTok"/>
+        </w:rPr>
+        <w:t xml:space="preserve">#graph brad2 -&gt; faire excel d'abord</w:t>
+      </w:r>
+    </w:p>
+    <w:p>
+      <w:pPr>
+        <w:pStyle w:val="Heading3"/>
+      </w:pPr>
+      <w:bookmarkStart w:id="42" w:name="résultats"/>
+      <w:r>
+        <w:t xml:space="preserve">Résultats</w:t>
+      </w:r>
+      <w:bookmarkEnd w:id="42"/>
+    </w:p>
+    <w:p>
+      <w:pPr>
+        <w:pStyle w:val="Heading4"/>
+      </w:pPr>
+      <w:bookmarkStart w:id="43" w:name="Xa5dad5d1d8146a876ad8a7705f78a28ecc9ee66"/>
+      <w:r>
+        <w:t xml:space="preserve">Séparation de protéines par colonne de chromatographie</w:t>
+      </w:r>
+      <w:bookmarkEnd w:id="43"/>
     </w:p>
     <w:p>
       <w:pPr>
         <w:pStyle w:val="FirstParagraph"/>
       </w:pPr>
       <w:r>
-        <w:t xml:space="preserve">Nous avons amené le volume de chaque cuvette à 100µl avec de l’eau distilée, pour ensuite finir par ajouter 4mL de solution de Bradford (2,5 mL dans notre échec, les solutions avaient été directement préparées dans les cuvettes).</w:t>
+        <w:t xml:space="preserve">La séparation des protéines se fait par rapport à leur masse moléculaire (Daltons) selon le domaine de rétulation des Séphadex (domaine de filtration).</w:t>
+      </w:r>
+      <w:r>
+        <w:t xml:space="preserve"> </w:t>
+      </w:r>
+      <w:r>
+        <w:t xml:space="preserve">Le domaine de réticulation (fractionnement) du Séphadex G50 est compris entre 1500 Da et 30 000 Da, tandis que le celui du G100 est compris entre 4000Da et 100 000 Da.</w:t>
       </w:r>
     </w:p>
     <w:p>
@@ -1375,7 +1890,152 @@
         <w:pStyle w:val="BodyText"/>
       </w:pPr>
       <w:r>
-        <w:t xml:space="preserve">Après avoir attendu une dizaine de minutes, nous avons mesuré l’absorbance des échantillons à 595nm (cuvettes plastique) de chaque tube par rapport à un blanc (100 µL d’eau distilée et 4mL de colorant).</w:t>
+        <w:t xml:space="preserve">Le volume mort est le volume nécessaire pour permettre l’écoulement de toutes les protéines ayant une masse supérieure au domaine de réticulation du Sephadex.</w:t>
+      </w:r>
+    </w:p>
+    <w:p>
+      <w:pPr>
+        <w:pStyle w:val="BodyText"/>
+      </w:pPr>
+      <w:r>
+        <w:t xml:space="preserve">Le volume d’élution est le volume nécessaire pour permettre l’écoulement de toutes les protéines ayant une masse comprise ou inférieure au domaine de réticulation du Sephadex.</w:t>
+      </w:r>
+    </w:p>
+    <w:p>
+      <w:pPr>
+        <w:numPr>
+          <w:numId w:val="1014"/>
+          <w:ilvl w:val="0"/>
+        </w:numPr>
+      </w:pPr>
+      <w:r>
+        <w:rPr>
+          <w:b/>
+        </w:rPr>
+        <w:t xml:space="preserve">Blue Dextran:</w:t>
+      </w:r>
+      <w:r>
+        <w:t xml:space="preserve"> </w:t>
+      </w:r>
+      <w:r>
+        <w:t xml:space="preserve">Vu que sa masse moléculaire (2 000 000 Da) est supérieure à la limite supérieure des domaines de réticulation des deux Sephadex, le volume récupéré dans les verres à pied est donc dans les deux cas le volume mort.</w:t>
+      </w:r>
+    </w:p>
+    <w:p>
+      <w:pPr>
+        <w:numPr>
+          <w:numId w:val="1014"/>
+          <w:ilvl w:val="0"/>
+        </w:numPr>
+      </w:pPr>
+      <w:r>
+        <w:rPr>
+          <w:b/>
+        </w:rPr>
+        <w:t xml:space="preserve">Hémoglobine:</w:t>
+      </w:r>
+      <w:r>
+        <w:t xml:space="preserve"> </w:t>
+      </w:r>
+      <w:r>
+        <w:t xml:space="preserve">Vu que sa masse moléculaire (65 000 Da) est supérieure à la limite supérieure du domaine de réticulation du Séphadex G50 mais comprise dans le domaine du G100, le volume récupéré dans le verre à pied sous le G50 est donc dans le volume mort (± égal au volume mort du bleu dextran). Celui récupéré dans le G100 est le volume d’élution. Le volume d’élution est toujours supérieur au volume.</w:t>
+      </w:r>
+    </w:p>
+    <w:p>
+      <w:pPr>
+        <w:numPr>
+          <w:numId w:val="1014"/>
+          <w:ilvl w:val="0"/>
+        </w:numPr>
+      </w:pPr>
+      <w:r>
+        <w:rPr>
+          <w:b/>
+        </w:rPr>
+        <w:t xml:space="preserve">Ferrycianide de potassium:</w:t>
+      </w:r>
+      <w:r>
+        <w:t xml:space="preserve"> </w:t>
+      </w:r>
+      <w:r>
+        <w:t xml:space="preserve">Vu que sa masse moléculaire (329 Da) est inférieure à la limite inférieure des domaines de réticulation des deux Sephadex, le volume récupéré dans les verres à pied est donc dans les deux cas le volume d’élution. Ce volume est plus grand car les molécules de Ferrycianide de potassium étant les moins massives, elles sont les dernières à sortir de la colonne de chromatographie.</w:t>
+      </w:r>
+    </w:p>
+    <w:p>
+      <w:pPr>
+        <w:pStyle w:val="FirstParagraph"/>
+      </w:pPr>
+      <w:r>
+        <w:rPr>
+          <w:b/>
+        </w:rPr>
+        <w:t xml:space="preserve">En résumé:</w:t>
+      </w:r>
+      <w:r>
+        <w:t xml:space="preserve"> </w:t>
+      </w:r>
+      <w:r>
+        <w:t xml:space="preserve">*</w:t>
+      </w:r>
+      <w:r>
+        <w:t xml:space="preserve"> </w:t>
+      </w:r>
+      <w:r>
+        <w:rPr>
+          <w:b/>
+        </w:rPr>
+        <w:t xml:space="preserve">G50:</w:t>
+      </w:r>
+      <w:r>
+        <w:t xml:space="preserve"> </w:t>
+      </w:r>
+      <w:r>
+        <w:t xml:space="preserve">Volume mort = ±10 mL et Volume d’élusion = ±20.5 mL.</w:t>
+      </w:r>
+    </w:p>
+    <w:p>
+      <w:pPr>
+        <w:pStyle w:val="Compact"/>
+        <w:numPr>
+          <w:numId w:val="1015"/>
+          <w:ilvl w:val="0"/>
+        </w:numPr>
+      </w:pPr>
+      <w:r>
+        <w:rPr>
+          <w:b/>
+        </w:rPr>
+        <w:t xml:space="preserve">G100:</w:t>
+      </w:r>
+      <w:r>
+        <w:t xml:space="preserve"> </w:t>
+      </w:r>
+      <w:r>
+        <w:t xml:space="preserve">Volume mort = ±8.5 mL et Volume d’élusion = ±15.5 mL.</w:t>
+      </w:r>
+    </w:p>
+    <w:p>
+      <w:pPr>
+        <w:pStyle w:val="FirstParagraph"/>
+      </w:pPr>
+      <w:r>
+        <w:t xml:space="preserve">Les courbes étalons sont toutes deux décroissantes, nous pouvons dès lors remarquer que pour la courbe de G-50 à partir d’une certaine masse nous obtenons un volume constant correspondant au volume mort.</w:t>
+      </w:r>
+    </w:p>
+    <w:p>
+      <w:pPr>
+        <w:pStyle w:val="BodyText"/>
+      </w:pPr>
+      <w:r>
+        <w:t xml:space="preserve">On peut en conclure que pour n’importe quelle masse au-dessus de cette limite, on aura un volume étant toujours égal au volume mort.</w:t>
+      </w:r>
+    </w:p>
+    <w:p>
+      <w:pPr>
+        <w:pStyle w:val="BodyText"/>
+      </w:pPr>
+      <w:r>
+        <w:t xml:space="preserve">Voici les données récupérées par le groupe de Bastien De Tandt, notre chromatographie ayant donné des résultats moins visibles et moins concluants:</w:t>
       </w:r>
     </w:p>
     <w:p>
@@ -1386,7 +2046,64 @@
         <w:rPr>
           <w:rStyle w:val="CommentTok"/>
         </w:rPr>
-        <w:t xml:space="preserve">#graph brad1 -&gt; faire excel d'abord</w:t>
+        <w:t xml:space="preserve"># Import dataframe</w:t>
+      </w:r>
+      <w:r>
+        <w:br/>
+      </w:r>
+      <w:r>
+        <w:rPr>
+          <w:rStyle w:val="NormalTok"/>
+        </w:rPr>
+        <w:t xml:space="preserve">Chroma &lt;-</w:t>
+      </w:r>
+      <w:r>
+        <w:rPr>
+          <w:rStyle w:val="StringTok"/>
+        </w:rPr>
+        <w:t xml:space="preserve"> </w:t>
+      </w:r>
+      <w:r>
+        <w:rPr>
+          <w:rStyle w:val="KeywordTok"/>
+        </w:rPr>
+        <w:t xml:space="preserve">read_excel</w:t>
+      </w:r>
+      <w:r>
+        <w:rPr>
+          <w:rStyle w:val="NormalTok"/>
+        </w:rPr>
+        <w:t xml:space="preserve">(</w:t>
+      </w:r>
+      <w:r>
+        <w:rPr>
+          <w:rStyle w:val="StringTok"/>
+        </w:rPr>
+        <w:t xml:space="preserve">"~/shared/projects/TP-Bioch-BAB2-Q1/Excel/Chroma.xlsx"</w:t>
+      </w:r>
+      <w:r>
+        <w:rPr>
+          <w:rStyle w:val="NormalTok"/>
+        </w:rPr>
+        <w:t xml:space="preserve">)</w:t>
+      </w:r>
+      <w:r>
+        <w:br/>
+      </w:r>
+      <w:r>
+        <w:rPr>
+          <w:rStyle w:val="NormalTok"/>
+        </w:rPr>
+        <w:t xml:space="preserve">  </w:t>
+      </w:r>
+      <w:r>
+        <w:br/>
+      </w:r>
+      <w:r>
+        <w:rPr>
+          <w:rStyle w:val="NormalTok"/>
+        </w:rPr>
+        <w:t xml:space="preserve">Chroma</w:t>
       </w:r>
     </w:p>
     <w:p>
@@ -1395,50 +2112,1011 @@
       </w:pPr>
       <w:r>
         <w:rPr>
+          <w:rStyle w:val="VerbatimChar"/>
+        </w:rPr>
+        <w:t xml:space="preserve">## # A tibble: 3 x 4</w:t>
+      </w:r>
+      <w:r>
+        <w:br/>
+      </w:r>
+      <w:r>
+        <w:rPr>
+          <w:rStyle w:val="VerbatimChar"/>
+        </w:rPr>
+        <w:t xml:space="preserve">##   Protéines         MMprot VéluG50 VéluG100</w:t>
+      </w:r>
+      <w:r>
+        <w:br/>
+      </w:r>
+      <w:r>
+        <w:rPr>
+          <w:rStyle w:val="VerbatimChar"/>
+        </w:rPr>
+        <w:t xml:space="preserve">##   &lt;chr&gt;              &lt;dbl&gt;   &lt;dbl&gt;    &lt;dbl&gt;</w:t>
+      </w:r>
+      <w:r>
+        <w:br/>
+      </w:r>
+      <w:r>
+        <w:rPr>
+          <w:rStyle w:val="VerbatimChar"/>
+        </w:rPr>
+        <w:t xml:space="preserve">## 1 Blue dextran     2000000     9.5      8.5</w:t>
+      </w:r>
+      <w:r>
+        <w:br/>
+      </w:r>
+      <w:r>
+        <w:rPr>
+          <w:rStyle w:val="VerbatimChar"/>
+        </w:rPr>
+        <w:t xml:space="preserve">## 2 Hémoglobine        65000    10       11  </w:t>
+      </w:r>
+      <w:r>
+        <w:br/>
+      </w:r>
+      <w:r>
+        <w:rPr>
+          <w:rStyle w:val="VerbatimChar"/>
+        </w:rPr>
+        <w:t xml:space="preserve">## 3 Ferycianine de K     329    20.5     15.5</w:t>
+      </w:r>
+    </w:p>
+    <w:p>
+      <w:pPr>
+        <w:pStyle w:val="Heading5"/>
+      </w:pPr>
+      <w:bookmarkStart w:id="44" w:name="courbe-détalonnage-de-séphadex-g100"/>
+      <w:r>
+        <w:t xml:space="preserve">Courbe d’étalonnage de Séphadex G100</w:t>
+      </w:r>
+      <w:bookmarkEnd w:id="44"/>
+    </w:p>
+    <w:p>
+      <w:pPr>
+        <w:pStyle w:val="SourceCode"/>
+      </w:pPr>
+      <w:r>
+        <w:rPr>
           <w:rStyle w:val="CommentTok"/>
         </w:rPr>
-        <w:t xml:space="preserve">#graph brad2 -&gt; faire excel d'abord</w:t>
+        <w:t xml:space="preserve"># Build graph</w:t>
+      </w:r>
+      <w:r>
+        <w:br/>
+      </w:r>
+      <w:r>
+        <w:rPr>
+          <w:rStyle w:val="KeywordTok"/>
+        </w:rPr>
+        <w:t xml:space="preserve">chart</w:t>
+      </w:r>
+      <w:r>
+        <w:rPr>
+          <w:rStyle w:val="NormalTok"/>
+        </w:rPr>
+        <w:t xml:space="preserve">(Chroma, VéluG100 </w:t>
+      </w:r>
+      <w:r>
+        <w:rPr>
+          <w:rStyle w:val="OperatorTok"/>
+        </w:rPr>
+        <w:t xml:space="preserve">~</w:t>
+      </w:r>
+      <w:r>
+        <w:rPr>
+          <w:rStyle w:val="StringTok"/>
+        </w:rPr>
+        <w:t xml:space="preserve"> </w:t>
+      </w:r>
+      <w:r>
+        <w:rPr>
+          <w:rStyle w:val="NormalTok"/>
+        </w:rPr>
+        <w:t xml:space="preserve">MMprot) </w:t>
+      </w:r>
+      <w:r>
+        <w:rPr>
+          <w:rStyle w:val="OperatorTok"/>
+        </w:rPr>
+        <w:t xml:space="preserve">+</w:t>
+      </w:r>
+      <w:r>
+        <w:br/>
+      </w:r>
+      <w:r>
+        <w:rPr>
+          <w:rStyle w:val="StringTok"/>
+        </w:rPr>
+        <w:t xml:space="preserve">  </w:t>
+      </w:r>
+      <w:r>
+        <w:rPr>
+          <w:rStyle w:val="KeywordTok"/>
+        </w:rPr>
+        <w:t xml:space="preserve">geom_point</w:t>
+      </w:r>
+      <w:r>
+        <w:rPr>
+          <w:rStyle w:val="NormalTok"/>
+        </w:rPr>
+        <w:t xml:space="preserve">(</w:t>
+      </w:r>
+      <w:r>
+        <w:rPr>
+          <w:rStyle w:val="DataTypeTok"/>
+        </w:rPr>
+        <w:t xml:space="preserve">na.rm =</w:t>
+      </w:r>
+      <w:r>
+        <w:rPr>
+          <w:rStyle w:val="NormalTok"/>
+        </w:rPr>
+        <w:t xml:space="preserve"> </w:t>
+      </w:r>
+      <w:r>
+        <w:rPr>
+          <w:rStyle w:val="OtherTok"/>
+        </w:rPr>
+        <w:t xml:space="preserve">TRUE</w:t>
+      </w:r>
+      <w:r>
+        <w:rPr>
+          <w:rStyle w:val="NormalTok"/>
+        </w:rPr>
+        <w:t xml:space="preserve">, </w:t>
+      </w:r>
+      <w:r>
+        <w:rPr>
+          <w:rStyle w:val="KeywordTok"/>
+        </w:rPr>
+        <w:t xml:space="preserve">aes</w:t>
+      </w:r>
+      <w:r>
+        <w:rPr>
+          <w:rStyle w:val="NormalTok"/>
+        </w:rPr>
+        <w:t xml:space="preserve">(</w:t>
+      </w:r>
+      <w:r>
+        <w:rPr>
+          <w:rStyle w:val="DataTypeTok"/>
+        </w:rPr>
+        <w:t xml:space="preserve">color =</w:t>
+      </w:r>
+      <w:r>
+        <w:rPr>
+          <w:rStyle w:val="NormalTok"/>
+        </w:rPr>
+        <w:t xml:space="preserve"> Protéines)) </w:t>
+      </w:r>
+      <w:r>
+        <w:rPr>
+          <w:rStyle w:val="OperatorTok"/>
+        </w:rPr>
+        <w:t xml:space="preserve">+</w:t>
+      </w:r>
+      <w:r>
+        <w:br/>
+      </w:r>
+      <w:r>
+        <w:rPr>
+          <w:rStyle w:val="StringTok"/>
+        </w:rPr>
+        <w:t xml:space="preserve">  </w:t>
+      </w:r>
+      <w:r>
+        <w:rPr>
+          <w:rStyle w:val="KeywordTok"/>
+        </w:rPr>
+        <w:t xml:space="preserve">geom_smooth</w:t>
+      </w:r>
+      <w:r>
+        <w:rPr>
+          <w:rStyle w:val="NormalTok"/>
+        </w:rPr>
+        <w:t xml:space="preserve">(</w:t>
+      </w:r>
+      <w:r>
+        <w:rPr>
+          <w:rStyle w:val="DataTypeTok"/>
+        </w:rPr>
+        <w:t xml:space="preserve">method =</w:t>
+      </w:r>
+      <w:r>
+        <w:rPr>
+          <w:rStyle w:val="NormalTok"/>
+        </w:rPr>
+        <w:t xml:space="preserve"> </w:t>
+      </w:r>
+      <w:r>
+        <w:rPr>
+          <w:rStyle w:val="StringTok"/>
+        </w:rPr>
+        <w:t xml:space="preserve">"lm"</w:t>
+      </w:r>
+      <w:r>
+        <w:rPr>
+          <w:rStyle w:val="NormalTok"/>
+        </w:rPr>
+        <w:t xml:space="preserve">, </w:t>
+      </w:r>
+      <w:r>
+        <w:rPr>
+          <w:rStyle w:val="DataTypeTok"/>
+        </w:rPr>
+        <w:t xml:space="preserve">se =</w:t>
+      </w:r>
+      <w:r>
+        <w:rPr>
+          <w:rStyle w:val="NormalTok"/>
+        </w:rPr>
+        <w:t xml:space="preserve"> </w:t>
+      </w:r>
+      <w:r>
+        <w:rPr>
+          <w:rStyle w:val="OtherTok"/>
+        </w:rPr>
+        <w:t xml:space="preserve">FALSE</w:t>
+      </w:r>
+      <w:r>
+        <w:rPr>
+          <w:rStyle w:val="NormalTok"/>
+        </w:rPr>
+        <w:t xml:space="preserve">, </w:t>
+      </w:r>
+      <w:r>
+        <w:rPr>
+          <w:rStyle w:val="DataTypeTok"/>
+        </w:rPr>
+        <w:t xml:space="preserve">na.rm =</w:t>
+      </w:r>
+      <w:r>
+        <w:rPr>
+          <w:rStyle w:val="NormalTok"/>
+        </w:rPr>
+        <w:t xml:space="preserve"> </w:t>
+      </w:r>
+      <w:r>
+        <w:rPr>
+          <w:rStyle w:val="OtherTok"/>
+        </w:rPr>
+        <w:t xml:space="preserve">TRUE</w:t>
+      </w:r>
+      <w:r>
+        <w:rPr>
+          <w:rStyle w:val="NormalTok"/>
+        </w:rPr>
+        <w:t xml:space="preserve">) </w:t>
+      </w:r>
+      <w:r>
+        <w:rPr>
+          <w:rStyle w:val="OperatorTok"/>
+        </w:rPr>
+        <w:t xml:space="preserve">+</w:t>
+      </w:r>
+      <w:r>
+        <w:br/>
+      </w:r>
+      <w:r>
+        <w:rPr>
+          <w:rStyle w:val="StringTok"/>
+        </w:rPr>
+        <w:t xml:space="preserve">  </w:t>
+      </w:r>
+      <w:r>
+        <w:rPr>
+          <w:rStyle w:val="KeywordTok"/>
+        </w:rPr>
+        <w:t xml:space="preserve">scale_x_continuous</w:t>
+      </w:r>
+      <w:r>
+        <w:rPr>
+          <w:rStyle w:val="NormalTok"/>
+        </w:rPr>
+        <w:t xml:space="preserve">(</w:t>
+      </w:r>
+      <w:r>
+        <w:rPr>
+          <w:rStyle w:val="DataTypeTok"/>
+        </w:rPr>
+        <w:t xml:space="preserve">trans =</w:t>
+      </w:r>
+      <w:r>
+        <w:rPr>
+          <w:rStyle w:val="NormalTok"/>
+        </w:rPr>
+        <w:t xml:space="preserve"> </w:t>
+      </w:r>
+      <w:r>
+        <w:rPr>
+          <w:rStyle w:val="StringTok"/>
+        </w:rPr>
+        <w:t xml:space="preserve">'log2'</w:t>
+      </w:r>
+      <w:r>
+        <w:rPr>
+          <w:rStyle w:val="NormalTok"/>
+        </w:rPr>
+        <w:t xml:space="preserve">) </w:t>
+      </w:r>
+      <w:r>
+        <w:rPr>
+          <w:rStyle w:val="OperatorTok"/>
+        </w:rPr>
+        <w:t xml:space="preserve">+</w:t>
+      </w:r>
+      <w:r>
+        <w:br/>
+      </w:r>
+      <w:r>
+        <w:rPr>
+          <w:rStyle w:val="StringTok"/>
+        </w:rPr>
+        <w:t xml:space="preserve">  </w:t>
+      </w:r>
+      <w:r>
+        <w:rPr>
+          <w:rStyle w:val="KeywordTok"/>
+        </w:rPr>
+        <w:t xml:space="preserve">labs</w:t>
+      </w:r>
+      <w:r>
+        <w:rPr>
+          <w:rStyle w:val="NormalTok"/>
+        </w:rPr>
+        <w:t xml:space="preserve">(</w:t>
+      </w:r>
+      <w:r>
+        <w:rPr>
+          <w:rStyle w:val="DataTypeTok"/>
+        </w:rPr>
+        <w:t xml:space="preserve">x =</w:t>
+      </w:r>
+      <w:r>
+        <w:rPr>
+          <w:rStyle w:val="NormalTok"/>
+        </w:rPr>
+        <w:t xml:space="preserve"> </w:t>
+      </w:r>
+      <w:r>
+        <w:rPr>
+          <w:rStyle w:val="StringTok"/>
+        </w:rPr>
+        <w:t xml:space="preserve">"Logarithme de la Masse Moléculaire (log(Da))"</w:t>
+      </w:r>
+      <w:r>
+        <w:rPr>
+          <w:rStyle w:val="NormalTok"/>
+        </w:rPr>
+        <w:t xml:space="preserve">, </w:t>
+      </w:r>
+      <w:r>
+        <w:rPr>
+          <w:rStyle w:val="DataTypeTok"/>
+        </w:rPr>
+        <w:t xml:space="preserve">y =</w:t>
+      </w:r>
+      <w:r>
+        <w:rPr>
+          <w:rStyle w:val="NormalTok"/>
+        </w:rPr>
+        <w:t xml:space="preserve"> </w:t>
+      </w:r>
+      <w:r>
+        <w:rPr>
+          <w:rStyle w:val="StringTok"/>
+        </w:rPr>
+        <w:t xml:space="preserve">"Volume d'élution (mL)"</w:t>
+      </w:r>
+      <w:r>
+        <w:rPr>
+          <w:rStyle w:val="NormalTok"/>
+        </w:rPr>
+        <w:t xml:space="preserve">, </w:t>
+      </w:r>
+      <w:r>
+        <w:rPr>
+          <w:rStyle w:val="DataTypeTok"/>
+        </w:rPr>
+        <w:t xml:space="preserve">title =</w:t>
+      </w:r>
+      <w:r>
+        <w:rPr>
+          <w:rStyle w:val="NormalTok"/>
+        </w:rPr>
+        <w:t xml:space="preserve"> </w:t>
+      </w:r>
+      <w:r>
+        <w:rPr>
+          <w:rStyle w:val="StringTok"/>
+        </w:rPr>
+        <w:t xml:space="preserve">"Courbe d'étalonnage du Séphadex G100"</w:t>
+      </w:r>
+      <w:r>
+        <w:rPr>
+          <w:rStyle w:val="NormalTok"/>
+        </w:rPr>
+        <w:t xml:space="preserve">) </w:t>
+      </w:r>
+      <w:r>
+        <w:rPr>
+          <w:rStyle w:val="OperatorTok"/>
+        </w:rPr>
+        <w:t xml:space="preserve">+</w:t>
+      </w:r>
+      <w:r>
+        <w:br/>
+      </w:r>
+      <w:r>
+        <w:rPr>
+          <w:rStyle w:val="StringTok"/>
+        </w:rPr>
+        <w:t xml:space="preserve">  </w:t>
+      </w:r>
+      <w:r>
+        <w:rPr>
+          <w:rStyle w:val="KeywordTok"/>
+        </w:rPr>
+        <w:t xml:space="preserve">scale_fill_viridis_d</w:t>
+      </w:r>
+      <w:r>
+        <w:rPr>
+          <w:rStyle w:val="NormalTok"/>
+        </w:rPr>
+        <w:t xml:space="preserve">()</w:t>
+      </w:r>
+    </w:p>
+    <w:p>
+      <w:pPr>
+        <w:pStyle w:val="SourceCode"/>
+      </w:pPr>
+      <w:r>
+        <w:rPr>
+          <w:rStyle w:val="VerbatimChar"/>
+        </w:rPr>
+        <w:t xml:space="preserve">## `geom_smooth()` using formula 'y ~ x'</w:t>
+      </w:r>
+    </w:p>
+    <w:p>
+      <w:pPr>
+        <w:pStyle w:val="FirstParagraph"/>
+      </w:pPr>
+      <w:r>
+        <w:drawing>
+          <wp:inline>
+            <wp:extent cx="4620126" cy="3696101"/>
+            <wp:effectExtent b="0" l="0" r="0" t="0"/>
+            <wp:docPr descr="" title="" id="1" name="Picture"/>
+            <a:graphic>
+              <a:graphicData uri="http://schemas.openxmlformats.org/drawingml/2006/picture">
+                <pic:pic>
+                  <pic:nvPicPr>
+                    <pic:cNvPr descr="TP-Biochimie-BAB2-Q1-Atelier1-Protéines_files/figure-docx/Chroma%20GrapheG100-1.png" id="0" name="Picture"/>
+                    <pic:cNvPicPr>
+                      <a:picLocks noChangeArrowheads="1" noChangeAspect="1"/>
+                    </pic:cNvPicPr>
+                  </pic:nvPicPr>
+                  <pic:blipFill>
+                    <a:blip r:embed="rId45"/>
+                    <a:stretch>
+                      <a:fillRect/>
+                    </a:stretch>
+                  </pic:blipFill>
+                  <pic:spPr bwMode="auto">
+                    <a:xfrm>
+                      <a:off x="0" y="0"/>
+                      <a:ext cx="4620126" cy="3696101"/>
+                    </a:xfrm>
+                    <a:prstGeom prst="rect">
+                      <a:avLst/>
+                    </a:prstGeom>
+                    <a:noFill/>
+                    <a:ln w="9525">
+                      <a:noFill/>
+                      <a:headEnd/>
+                      <a:tailEnd/>
+                    </a:ln>
+                  </pic:spPr>
+                </pic:pic>
+              </a:graphicData>
+            </a:graphic>
+          </wp:inline>
+        </w:drawing>
+      </w:r>
+    </w:p>
+    <w:p>
+      <w:pPr>
+        <w:pStyle w:val="Heading5"/>
+      </w:pPr>
+      <w:bookmarkStart w:id="46" w:name="courbe-détalonnage-de-séphadex-g50"/>
+      <w:r>
+        <w:t xml:space="preserve">Courbe d’étalonnage de Séphadex G50</w:t>
+      </w:r>
+      <w:bookmarkEnd w:id="46"/>
+    </w:p>
+    <w:p>
+      <w:pPr>
+        <w:pStyle w:val="SourceCode"/>
+      </w:pPr>
+      <w:r>
+        <w:rPr>
+          <w:rStyle w:val="CommentTok"/>
+        </w:rPr>
+        <w:t xml:space="preserve"># Build graph</w:t>
+      </w:r>
+      <w:r>
+        <w:br/>
+      </w:r>
+      <w:r>
+        <w:rPr>
+          <w:rStyle w:val="KeywordTok"/>
+        </w:rPr>
+        <w:t xml:space="preserve">chart</w:t>
+      </w:r>
+      <w:r>
+        <w:rPr>
+          <w:rStyle w:val="NormalTok"/>
+        </w:rPr>
+        <w:t xml:space="preserve">(Chroma, VéluG50 </w:t>
+      </w:r>
+      <w:r>
+        <w:rPr>
+          <w:rStyle w:val="OperatorTok"/>
+        </w:rPr>
+        <w:t xml:space="preserve">~</w:t>
+      </w:r>
+      <w:r>
+        <w:rPr>
+          <w:rStyle w:val="StringTok"/>
+        </w:rPr>
+        <w:t xml:space="preserve"> </w:t>
+      </w:r>
+      <w:r>
+        <w:rPr>
+          <w:rStyle w:val="NormalTok"/>
+        </w:rPr>
+        <w:t xml:space="preserve">MMprot) </w:t>
+      </w:r>
+      <w:r>
+        <w:rPr>
+          <w:rStyle w:val="OperatorTok"/>
+        </w:rPr>
+        <w:t xml:space="preserve">+</w:t>
+      </w:r>
+      <w:r>
+        <w:br/>
+      </w:r>
+      <w:r>
+        <w:rPr>
+          <w:rStyle w:val="StringTok"/>
+        </w:rPr>
+        <w:t xml:space="preserve">  </w:t>
+      </w:r>
+      <w:r>
+        <w:rPr>
+          <w:rStyle w:val="KeywordTok"/>
+        </w:rPr>
+        <w:t xml:space="preserve">geom_point</w:t>
+      </w:r>
+      <w:r>
+        <w:rPr>
+          <w:rStyle w:val="NormalTok"/>
+        </w:rPr>
+        <w:t xml:space="preserve">(</w:t>
+      </w:r>
+      <w:r>
+        <w:rPr>
+          <w:rStyle w:val="DataTypeTok"/>
+        </w:rPr>
+        <w:t xml:space="preserve">na.rm =</w:t>
+      </w:r>
+      <w:r>
+        <w:rPr>
+          <w:rStyle w:val="NormalTok"/>
+        </w:rPr>
+        <w:t xml:space="preserve"> </w:t>
+      </w:r>
+      <w:r>
+        <w:rPr>
+          <w:rStyle w:val="OtherTok"/>
+        </w:rPr>
+        <w:t xml:space="preserve">TRUE</w:t>
+      </w:r>
+      <w:r>
+        <w:rPr>
+          <w:rStyle w:val="NormalTok"/>
+        </w:rPr>
+        <w:t xml:space="preserve">, </w:t>
+      </w:r>
+      <w:r>
+        <w:rPr>
+          <w:rStyle w:val="KeywordTok"/>
+        </w:rPr>
+        <w:t xml:space="preserve">aes</w:t>
+      </w:r>
+      <w:r>
+        <w:rPr>
+          <w:rStyle w:val="NormalTok"/>
+        </w:rPr>
+        <w:t xml:space="preserve">(</w:t>
+      </w:r>
+      <w:r>
+        <w:rPr>
+          <w:rStyle w:val="DataTypeTok"/>
+        </w:rPr>
+        <w:t xml:space="preserve">color =</w:t>
+      </w:r>
+      <w:r>
+        <w:rPr>
+          <w:rStyle w:val="NormalTok"/>
+        </w:rPr>
+        <w:t xml:space="preserve"> Protéines)) </w:t>
+      </w:r>
+      <w:r>
+        <w:rPr>
+          <w:rStyle w:val="OperatorTok"/>
+        </w:rPr>
+        <w:t xml:space="preserve">+</w:t>
+      </w:r>
+      <w:r>
+        <w:br/>
+      </w:r>
+      <w:r>
+        <w:rPr>
+          <w:rStyle w:val="StringTok"/>
+        </w:rPr>
+        <w:t xml:space="preserve">  </w:t>
+      </w:r>
+      <w:r>
+        <w:rPr>
+          <w:rStyle w:val="KeywordTok"/>
+        </w:rPr>
+        <w:t xml:space="preserve">geom_smooth</w:t>
+      </w:r>
+      <w:r>
+        <w:rPr>
+          <w:rStyle w:val="NormalTok"/>
+        </w:rPr>
+        <w:t xml:space="preserve">(</w:t>
+      </w:r>
+      <w:r>
+        <w:rPr>
+          <w:rStyle w:val="DataTypeTok"/>
+        </w:rPr>
+        <w:t xml:space="preserve">method =</w:t>
+      </w:r>
+      <w:r>
+        <w:rPr>
+          <w:rStyle w:val="NormalTok"/>
+        </w:rPr>
+        <w:t xml:space="preserve"> </w:t>
+      </w:r>
+      <w:r>
+        <w:rPr>
+          <w:rStyle w:val="StringTok"/>
+        </w:rPr>
+        <w:t xml:space="preserve">"lm"</w:t>
+      </w:r>
+      <w:r>
+        <w:rPr>
+          <w:rStyle w:val="NormalTok"/>
+        </w:rPr>
+        <w:t xml:space="preserve">, </w:t>
+      </w:r>
+      <w:r>
+        <w:rPr>
+          <w:rStyle w:val="DataTypeTok"/>
+        </w:rPr>
+        <w:t xml:space="preserve">se =</w:t>
+      </w:r>
+      <w:r>
+        <w:rPr>
+          <w:rStyle w:val="NormalTok"/>
+        </w:rPr>
+        <w:t xml:space="preserve"> </w:t>
+      </w:r>
+      <w:r>
+        <w:rPr>
+          <w:rStyle w:val="OtherTok"/>
+        </w:rPr>
+        <w:t xml:space="preserve">FALSE</w:t>
+      </w:r>
+      <w:r>
+        <w:rPr>
+          <w:rStyle w:val="NormalTok"/>
+        </w:rPr>
+        <w:t xml:space="preserve">, </w:t>
+      </w:r>
+      <w:r>
+        <w:rPr>
+          <w:rStyle w:val="DataTypeTok"/>
+        </w:rPr>
+        <w:t xml:space="preserve">na.rm =</w:t>
+      </w:r>
+      <w:r>
+        <w:rPr>
+          <w:rStyle w:val="NormalTok"/>
+        </w:rPr>
+        <w:t xml:space="preserve"> </w:t>
+      </w:r>
+      <w:r>
+        <w:rPr>
+          <w:rStyle w:val="OtherTok"/>
+        </w:rPr>
+        <w:t xml:space="preserve">TRUE</w:t>
+      </w:r>
+      <w:r>
+        <w:rPr>
+          <w:rStyle w:val="NormalTok"/>
+        </w:rPr>
+        <w:t xml:space="preserve">) </w:t>
+      </w:r>
+      <w:r>
+        <w:rPr>
+          <w:rStyle w:val="OperatorTok"/>
+        </w:rPr>
+        <w:t xml:space="preserve">+</w:t>
+      </w:r>
+      <w:r>
+        <w:br/>
+      </w:r>
+      <w:r>
+        <w:rPr>
+          <w:rStyle w:val="StringTok"/>
+        </w:rPr>
+        <w:t xml:space="preserve">  </w:t>
+      </w:r>
+      <w:r>
+        <w:rPr>
+          <w:rStyle w:val="KeywordTok"/>
+        </w:rPr>
+        <w:t xml:space="preserve">scale_x_continuous</w:t>
+      </w:r>
+      <w:r>
+        <w:rPr>
+          <w:rStyle w:val="NormalTok"/>
+        </w:rPr>
+        <w:t xml:space="preserve">(</w:t>
+      </w:r>
+      <w:r>
+        <w:rPr>
+          <w:rStyle w:val="DataTypeTok"/>
+        </w:rPr>
+        <w:t xml:space="preserve">trans =</w:t>
+      </w:r>
+      <w:r>
+        <w:rPr>
+          <w:rStyle w:val="NormalTok"/>
+        </w:rPr>
+        <w:t xml:space="preserve"> </w:t>
+      </w:r>
+      <w:r>
+        <w:rPr>
+          <w:rStyle w:val="StringTok"/>
+        </w:rPr>
+        <w:t xml:space="preserve">'log2'</w:t>
+      </w:r>
+      <w:r>
+        <w:rPr>
+          <w:rStyle w:val="NormalTok"/>
+        </w:rPr>
+        <w:t xml:space="preserve">) </w:t>
+      </w:r>
+      <w:r>
+        <w:rPr>
+          <w:rStyle w:val="OperatorTok"/>
+        </w:rPr>
+        <w:t xml:space="preserve">+</w:t>
+      </w:r>
+      <w:r>
+        <w:br/>
+      </w:r>
+      <w:r>
+        <w:rPr>
+          <w:rStyle w:val="StringTok"/>
+        </w:rPr>
+        <w:t xml:space="preserve">  </w:t>
+      </w:r>
+      <w:r>
+        <w:rPr>
+          <w:rStyle w:val="KeywordTok"/>
+        </w:rPr>
+        <w:t xml:space="preserve">labs</w:t>
+      </w:r>
+      <w:r>
+        <w:rPr>
+          <w:rStyle w:val="NormalTok"/>
+        </w:rPr>
+        <w:t xml:space="preserve">(</w:t>
+      </w:r>
+      <w:r>
+        <w:rPr>
+          <w:rStyle w:val="DataTypeTok"/>
+        </w:rPr>
+        <w:t xml:space="preserve">x =</w:t>
+      </w:r>
+      <w:r>
+        <w:rPr>
+          <w:rStyle w:val="NormalTok"/>
+        </w:rPr>
+        <w:t xml:space="preserve"> </w:t>
+      </w:r>
+      <w:r>
+        <w:rPr>
+          <w:rStyle w:val="StringTok"/>
+        </w:rPr>
+        <w:t xml:space="preserve">"Logarithme de la Masse Moléculaire (log(Da))"</w:t>
+      </w:r>
+      <w:r>
+        <w:rPr>
+          <w:rStyle w:val="NormalTok"/>
+        </w:rPr>
+        <w:t xml:space="preserve">, </w:t>
+      </w:r>
+      <w:r>
+        <w:rPr>
+          <w:rStyle w:val="DataTypeTok"/>
+        </w:rPr>
+        <w:t xml:space="preserve">y =</w:t>
+      </w:r>
+      <w:r>
+        <w:rPr>
+          <w:rStyle w:val="NormalTok"/>
+        </w:rPr>
+        <w:t xml:space="preserve"> </w:t>
+      </w:r>
+      <w:r>
+        <w:rPr>
+          <w:rStyle w:val="StringTok"/>
+        </w:rPr>
+        <w:t xml:space="preserve">"Volume d'élution (mL)"</w:t>
+      </w:r>
+      <w:r>
+        <w:rPr>
+          <w:rStyle w:val="NormalTok"/>
+        </w:rPr>
+        <w:t xml:space="preserve">, </w:t>
+      </w:r>
+      <w:r>
+        <w:rPr>
+          <w:rStyle w:val="DataTypeTok"/>
+        </w:rPr>
+        <w:t xml:space="preserve">title =</w:t>
+      </w:r>
+      <w:r>
+        <w:rPr>
+          <w:rStyle w:val="NormalTok"/>
+        </w:rPr>
+        <w:t xml:space="preserve"> </w:t>
+      </w:r>
+      <w:r>
+        <w:rPr>
+          <w:rStyle w:val="StringTok"/>
+        </w:rPr>
+        <w:t xml:space="preserve">"Courbe d'étalonnage du Séphadex G50"</w:t>
+      </w:r>
+      <w:r>
+        <w:rPr>
+          <w:rStyle w:val="NormalTok"/>
+        </w:rPr>
+        <w:t xml:space="preserve">) </w:t>
+      </w:r>
+      <w:r>
+        <w:rPr>
+          <w:rStyle w:val="OperatorTok"/>
+        </w:rPr>
+        <w:t xml:space="preserve">+</w:t>
+      </w:r>
+      <w:r>
+        <w:br/>
+      </w:r>
+      <w:r>
+        <w:rPr>
+          <w:rStyle w:val="StringTok"/>
+        </w:rPr>
+        <w:t xml:space="preserve">  </w:t>
+      </w:r>
+      <w:r>
+        <w:rPr>
+          <w:rStyle w:val="KeywordTok"/>
+        </w:rPr>
+        <w:t xml:space="preserve">scale_fill_viridis_d</w:t>
+      </w:r>
+      <w:r>
+        <w:rPr>
+          <w:rStyle w:val="NormalTok"/>
+        </w:rPr>
+        <w:t xml:space="preserve">()</w:t>
+      </w:r>
+    </w:p>
+    <w:p>
+      <w:pPr>
+        <w:pStyle w:val="SourceCode"/>
+      </w:pPr>
+      <w:r>
+        <w:rPr>
+          <w:rStyle w:val="VerbatimChar"/>
+        </w:rPr>
+        <w:t xml:space="preserve">## `geom_smooth()` using formula 'y ~ x'</w:t>
+      </w:r>
+    </w:p>
+    <w:p>
+      <w:pPr>
+        <w:pStyle w:val="FirstParagraph"/>
+      </w:pPr>
+      <w:r>
+        <w:drawing>
+          <wp:inline>
+            <wp:extent cx="4620126" cy="3696101"/>
+            <wp:effectExtent b="0" l="0" r="0" t="0"/>
+            <wp:docPr descr="" title="" id="1" name="Picture"/>
+            <a:graphic>
+              <a:graphicData uri="http://schemas.openxmlformats.org/drawingml/2006/picture">
+                <pic:pic>
+                  <pic:nvPicPr>
+                    <pic:cNvPr descr="TP-Biochimie-BAB2-Q1-Atelier1-Protéines_files/figure-docx/Chroma%20GrapheG50-1.png" id="0" name="Picture"/>
+                    <pic:cNvPicPr>
+                      <a:picLocks noChangeArrowheads="1" noChangeAspect="1"/>
+                    </pic:cNvPicPr>
+                  </pic:nvPicPr>
+                  <pic:blipFill>
+                    <a:blip r:embed="rId47"/>
+                    <a:stretch>
+                      <a:fillRect/>
+                    </a:stretch>
+                  </pic:blipFill>
+                  <pic:spPr bwMode="auto">
+                    <a:xfrm>
+                      <a:off x="0" y="0"/>
+                      <a:ext cx="4620126" cy="3696101"/>
+                    </a:xfrm>
+                    <a:prstGeom prst="rect">
+                      <a:avLst/>
+                    </a:prstGeom>
+                    <a:noFill/>
+                    <a:ln w="9525">
+                      <a:noFill/>
+                      <a:headEnd/>
+                      <a:tailEnd/>
+                    </a:ln>
+                  </pic:spPr>
+                </pic:pic>
+              </a:graphicData>
+            </a:graphic>
+          </wp:inline>
+        </w:drawing>
       </w:r>
     </w:p>
     <w:p>
       <w:pPr>
         <w:pStyle w:val="Heading3"/>
       </w:pPr>
-      <w:bookmarkStart w:id="39" w:name="résultats"/>
-      <w:r>
-        <w:t xml:space="preserve">Résultats</w:t>
-      </w:r>
-      <w:bookmarkEnd w:id="39"/>
+      <w:bookmarkStart w:id="48" w:name="discussion"/>
+      <w:r>
+        <w:t xml:space="preserve">Discussion</w:t>
+      </w:r>
+      <w:bookmarkEnd w:id="48"/>
     </w:p>
     <w:p>
       <w:pPr>
         <w:pStyle w:val="Heading3"/>
       </w:pPr>
-      <w:bookmarkStart w:id="40" w:name="discussion"/>
-      <w:r>
-        <w:t xml:space="preserve">Discussion</w:t>
-      </w:r>
-      <w:bookmarkEnd w:id="40"/>
+      <w:bookmarkStart w:id="49" w:name="conclusion"/>
+      <w:r>
+        <w:t xml:space="preserve">Conclusion</w:t>
+      </w:r>
+      <w:bookmarkEnd w:id="49"/>
     </w:p>
     <w:p>
       <w:pPr>
         <w:pStyle w:val="Heading3"/>
       </w:pPr>
-      <w:bookmarkStart w:id="41" w:name="conclusion"/>
-      <w:r>
-        <w:t xml:space="preserve">Conclusion</w:t>
-      </w:r>
-      <w:bookmarkEnd w:id="41"/>
-    </w:p>
-    <w:p>
-      <w:pPr>
-        <w:pStyle w:val="Heading3"/>
-      </w:pPr>
-      <w:bookmarkStart w:id="42" w:name="bibliographie"/>
+      <w:bookmarkStart w:id="50" w:name="bibliographie"/>
       <w:r>
         <w:t xml:space="preserve">Bibliographie</w:t>
       </w:r>
-      <w:bookmarkEnd w:id="42"/>
+      <w:bookmarkEnd w:id="50"/>
     </w:p>
     <w:sectPr/>
   </w:body>
@@ -1462,6 +3140,28 @@
     <w:p>
       <w:r>
         <w:separator/>
+      </w:r>
+    </w:p>
+  </w:footnote>
+  <w:footnote w:id="29">
+    <w:p>
+      <w:pPr>
+        <w:pStyle w:val="FootnoteText"/>
+      </w:pPr>
+      <w:r>
+        <w:rPr>
+          <w:rStyle w:val="FootnoteReference"/>
+        </w:rPr>
+        <w:footnoteRef/>
+      </w:r>
+      <w:r>
+        <w:t xml:space="preserve"> </w:t>
+      </w:r>
+      <w:r>
+        <w:rPr>
+          <w:i/>
+        </w:rPr>
+        <w:t xml:space="preserve">c.f. dia 13 Travaux pratiques de biochimie 2020-2021 par L. Colignon.</w:t>
       </w:r>
     </w:p>
   </w:footnote>
@@ -1704,6 +3404,24 @@
     <w:abstractNumId w:val="991"/>
   </w:num>
   <w:num w:numId="1009">
+    <w:abstractNumId w:val="991"/>
+  </w:num>
+  <w:num w:numId="1010">
+    <w:abstractNumId w:val="991"/>
+  </w:num>
+  <w:num w:numId="1011">
+    <w:abstractNumId w:val="991"/>
+  </w:num>
+  <w:num w:numId="1012">
+    <w:abstractNumId w:val="991"/>
+  </w:num>
+  <w:num w:numId="1013">
+    <w:abstractNumId w:val="991"/>
+  </w:num>
+  <w:num w:numId="1014">
+    <w:abstractNumId w:val="991"/>
+  </w:num>
+  <w:num w:numId="1015">
     <w:abstractNumId w:val="991"/>
   </w:num>
 </w:numbering>

</xml_diff>